<commit_message>
Measured 14 implementations for dataset 0
</commit_message>
<xml_diff>
--- a/ca-II-handout-1-winter-2021-2022.docx
+++ b/ca-II-handout-1-winter-2021-2022.docx
@@ -2657,12 +2657,6 @@
         <w:gridCol w:w="1394"/>
       </w:tblGrid>
       <w:tr>
-        <w:tblPrEx>
-          <w:tblCellMar>
-            <w:top w:w="0" w:type="dxa"/>
-            <w:bottom w:w="0" w:type="dxa"/>
-          </w:tblCellMar>
-        </w:tblPrEx>
         <w:trPr>
           <w:jc w:val="center"/>
         </w:trPr>
@@ -2805,12 +2799,6 @@
         </w:tc>
       </w:tr>
       <w:tr>
-        <w:tblPrEx>
-          <w:tblCellMar>
-            <w:top w:w="0" w:type="dxa"/>
-            <w:bottom w:w="0" w:type="dxa"/>
-          </w:tblCellMar>
-        </w:tblPrEx>
         <w:trPr>
           <w:jc w:val="center"/>
         </w:trPr>
@@ -2882,12 +2870,6 @@
         </w:tc>
       </w:tr>
       <w:tr>
-        <w:tblPrEx>
-          <w:tblCellMar>
-            <w:top w:w="0" w:type="dxa"/>
-            <w:bottom w:w="0" w:type="dxa"/>
-          </w:tblCellMar>
-        </w:tblPrEx>
         <w:trPr>
           <w:jc w:val="center"/>
         </w:trPr>
@@ -2957,12 +2939,6 @@
         </w:tc>
       </w:tr>
       <w:tr>
-        <w:tblPrEx>
-          <w:tblCellMar>
-            <w:top w:w="0" w:type="dxa"/>
-            <w:bottom w:w="0" w:type="dxa"/>
-          </w:tblCellMar>
-        </w:tblPrEx>
         <w:trPr>
           <w:jc w:val="center"/>
         </w:trPr>
@@ -3039,12 +3015,6 @@
         </w:tc>
       </w:tr>
       <w:tr>
-        <w:tblPrEx>
-          <w:tblCellMar>
-            <w:top w:w="0" w:type="dxa"/>
-            <w:bottom w:w="0" w:type="dxa"/>
-          </w:tblCellMar>
-        </w:tblPrEx>
         <w:trPr>
           <w:jc w:val="center"/>
         </w:trPr>
@@ -3130,12 +3100,6 @@
         </w:tc>
       </w:tr>
       <w:tr>
-        <w:tblPrEx>
-          <w:tblCellMar>
-            <w:top w:w="0" w:type="dxa"/>
-            <w:bottom w:w="0" w:type="dxa"/>
-          </w:tblCellMar>
-        </w:tblPrEx>
         <w:trPr>
           <w:jc w:val="center"/>
         </w:trPr>
@@ -3212,12 +3176,6 @@
         </w:tc>
       </w:tr>
       <w:tr>
-        <w:tblPrEx>
-          <w:tblCellMar>
-            <w:top w:w="0" w:type="dxa"/>
-            <w:bottom w:w="0" w:type="dxa"/>
-          </w:tblCellMar>
-        </w:tblPrEx>
         <w:trPr>
           <w:jc w:val="center"/>
         </w:trPr>
@@ -3391,12 +3349,6 @@
         </w:tc>
       </w:tr>
       <w:tr>
-        <w:tblPrEx>
-          <w:tblCellMar>
-            <w:top w:w="0" w:type="dxa"/>
-            <w:bottom w:w="0" w:type="dxa"/>
-          </w:tblCellMar>
-        </w:tblPrEx>
         <w:trPr>
           <w:jc w:val="center"/>
         </w:trPr>
@@ -3563,12 +3515,6 @@
         </w:tc>
       </w:tr>
       <w:tr>
-        <w:tblPrEx>
-          <w:tblCellMar>
-            <w:top w:w="0" w:type="dxa"/>
-            <w:bottom w:w="0" w:type="dxa"/>
-          </w:tblCellMar>
-        </w:tblPrEx>
         <w:trPr>
           <w:jc w:val="center"/>
         </w:trPr>
@@ -3805,12 +3751,6 @@
         <w:gridCol w:w="1530"/>
       </w:tblGrid>
       <w:tr>
-        <w:tblPrEx>
-          <w:tblCellMar>
-            <w:top w:w="0" w:type="dxa"/>
-            <w:bottom w:w="0" w:type="dxa"/>
-          </w:tblCellMar>
-        </w:tblPrEx>
         <w:trPr>
           <w:jc w:val="center"/>
         </w:trPr>
@@ -3894,12 +3834,6 @@
         </w:tc>
       </w:tr>
       <w:tr>
-        <w:tblPrEx>
-          <w:tblCellMar>
-            <w:top w:w="0" w:type="dxa"/>
-            <w:bottom w:w="0" w:type="dxa"/>
-          </w:tblCellMar>
-        </w:tblPrEx>
         <w:trPr>
           <w:jc w:val="center"/>
         </w:trPr>
@@ -3942,12 +3876,6 @@
         </w:tc>
       </w:tr>
       <w:tr>
-        <w:tblPrEx>
-          <w:tblCellMar>
-            <w:top w:w="0" w:type="dxa"/>
-            <w:bottom w:w="0" w:type="dxa"/>
-          </w:tblCellMar>
-        </w:tblPrEx>
         <w:trPr>
           <w:jc w:val="center"/>
         </w:trPr>
@@ -3990,12 +3918,6 @@
         </w:tc>
       </w:tr>
       <w:tr>
-        <w:tblPrEx>
-          <w:tblCellMar>
-            <w:top w:w="0" w:type="dxa"/>
-            <w:bottom w:w="0" w:type="dxa"/>
-          </w:tblCellMar>
-        </w:tblPrEx>
         <w:trPr>
           <w:jc w:val="center"/>
         </w:trPr>
@@ -4038,18 +3960,13 @@
               <w:jc w:val="center"/>
               <w:rPr>
                 <w:rFonts w:ascii="Candara" w:hAnsi="Candara"/>
+                <w:lang w:val="el-GR"/>
               </w:rPr>
             </w:pPr>
           </w:p>
         </w:tc>
       </w:tr>
       <w:tr>
-        <w:tblPrEx>
-          <w:tblCellMar>
-            <w:top w:w="0" w:type="dxa"/>
-            <w:bottom w:w="0" w:type="dxa"/>
-          </w:tblCellMar>
-        </w:tblPrEx>
         <w:trPr>
           <w:jc w:val="center"/>
         </w:trPr>
@@ -4099,12 +4016,6 @@
         </w:tc>
       </w:tr>
       <w:tr>
-        <w:tblPrEx>
-          <w:tblCellMar>
-            <w:top w:w="0" w:type="dxa"/>
-            <w:bottom w:w="0" w:type="dxa"/>
-          </w:tblCellMar>
-        </w:tblPrEx>
         <w:trPr>
           <w:jc w:val="center"/>
         </w:trPr>
@@ -4147,18 +4058,13 @@
               <w:jc w:val="center"/>
               <w:rPr>
                 <w:rFonts w:ascii="Candara" w:hAnsi="Candara"/>
+                <w:lang w:val="el-GR"/>
               </w:rPr>
             </w:pPr>
           </w:p>
         </w:tc>
       </w:tr>
       <w:tr>
-        <w:tblPrEx>
-          <w:tblCellMar>
-            <w:top w:w="0" w:type="dxa"/>
-            <w:bottom w:w="0" w:type="dxa"/>
-          </w:tblCellMar>
-        </w:tblPrEx>
         <w:trPr>
           <w:jc w:val="center"/>
         </w:trPr>
@@ -4275,12 +4181,6 @@
         </w:tc>
       </w:tr>
       <w:tr>
-        <w:tblPrEx>
-          <w:tblCellMar>
-            <w:top w:w="0" w:type="dxa"/>
-            <w:bottom w:w="0" w:type="dxa"/>
-          </w:tblCellMar>
-        </w:tblPrEx>
         <w:trPr>
           <w:jc w:val="center"/>
         </w:trPr>
@@ -4383,12 +4283,6 @@
         </w:tc>
       </w:tr>
       <w:tr>
-        <w:tblPrEx>
-          <w:tblCellMar>
-            <w:top w:w="0" w:type="dxa"/>
-            <w:bottom w:w="0" w:type="dxa"/>
-          </w:tblCellMar>
-        </w:tblPrEx>
         <w:trPr>
           <w:jc w:val="center"/>
         </w:trPr>
@@ -4473,27 +4367,21 @@
         <w:tblLook w:val="0000" w:firstRow="0" w:lastRow="0" w:firstColumn="0" w:lastColumn="0" w:noHBand="0" w:noVBand="0"/>
       </w:tblPr>
       <w:tblGrid>
-        <w:gridCol w:w="1575"/>
-        <w:gridCol w:w="1615"/>
-        <w:gridCol w:w="1635"/>
-        <w:gridCol w:w="1744"/>
-        <w:gridCol w:w="540"/>
-        <w:gridCol w:w="1728"/>
+        <w:gridCol w:w="1505"/>
+        <w:gridCol w:w="1538"/>
+        <w:gridCol w:w="1614"/>
+        <w:gridCol w:w="1704"/>
+        <w:gridCol w:w="862"/>
+        <w:gridCol w:w="1614"/>
         <w:gridCol w:w="1919"/>
       </w:tblGrid>
       <w:tr>
-        <w:tblPrEx>
-          <w:tblCellMar>
-            <w:top w:w="0" w:type="dxa"/>
-            <w:bottom w:w="0" w:type="dxa"/>
-          </w:tblCellMar>
-        </w:tblPrEx>
         <w:trPr>
           <w:jc w:val="center"/>
         </w:trPr>
         <w:tc>
           <w:tcPr>
-            <w:tcW w:w="1604" w:type="dxa"/>
+            <w:tcW w:w="1505" w:type="dxa"/>
             <w:tcBorders>
               <w:top w:val="single" w:sz="4" w:space="0" w:color="auto"/>
               <w:left w:val="single" w:sz="4" w:space="0" w:color="auto"/>
@@ -4552,7 +4440,7 @@
         </w:tc>
         <w:tc>
           <w:tcPr>
-            <w:tcW w:w="1648" w:type="dxa"/>
+            <w:tcW w:w="1538" w:type="dxa"/>
             <w:tcBorders>
               <w:top w:val="single" w:sz="4" w:space="0" w:color="auto"/>
               <w:left w:val="single" w:sz="4" w:space="0" w:color="auto"/>
@@ -4618,7 +4506,7 @@
         </w:tc>
         <w:tc>
           <w:tcPr>
-            <w:tcW w:w="1644" w:type="dxa"/>
+            <w:tcW w:w="1614" w:type="dxa"/>
             <w:tcBorders>
               <w:top w:val="single" w:sz="4" w:space="0" w:color="auto"/>
               <w:left w:val="single" w:sz="4" w:space="0" w:color="auto"/>
@@ -4657,7 +4545,7 @@
         </w:tc>
         <w:tc>
           <w:tcPr>
-            <w:tcW w:w="1762" w:type="dxa"/>
+            <w:tcW w:w="1704" w:type="dxa"/>
             <w:tcBorders>
               <w:top w:val="single" w:sz="4" w:space="0" w:color="auto"/>
               <w:left w:val="single" w:sz="4" w:space="0" w:color="auto"/>
@@ -4696,7 +4584,7 @@
         </w:tc>
         <w:tc>
           <w:tcPr>
-            <w:tcW w:w="544" w:type="dxa"/>
+            <w:tcW w:w="862" w:type="dxa"/>
             <w:tcBorders>
               <w:top w:val="single" w:sz="4" w:space="0" w:color="auto"/>
               <w:left w:val="single" w:sz="4" w:space="0" w:color="auto"/>
@@ -4736,7 +4624,7 @@
         </w:tc>
         <w:tc>
           <w:tcPr>
-            <w:tcW w:w="1777" w:type="dxa"/>
+            <w:tcW w:w="1614" w:type="dxa"/>
             <w:tcBorders>
               <w:top w:val="single" w:sz="4" w:space="0" w:color="auto"/>
               <w:left w:val="single" w:sz="4" w:space="0" w:color="auto"/>
@@ -4783,7 +4671,7 @@
         </w:tc>
         <w:tc>
           <w:tcPr>
-            <w:tcW w:w="1777" w:type="dxa"/>
+            <w:tcW w:w="1919" w:type="dxa"/>
             <w:tcBorders>
               <w:top w:val="single" w:sz="4" w:space="0" w:color="auto"/>
               <w:left w:val="single" w:sz="4" w:space="0" w:color="auto"/>
@@ -4840,118 +4728,2299 @@
         </w:tc>
       </w:tr>
       <w:tr>
-        <w:tblPrEx>
-          <w:tblCellMar>
-            <w:top w:w="0" w:type="dxa"/>
-            <w:bottom w:w="0" w:type="dxa"/>
-          </w:tblCellMar>
-        </w:tblPrEx>
         <w:trPr>
           <w:jc w:val="center"/>
         </w:trPr>
         <w:tc>
           <w:tcPr>
-            <w:tcW w:w="1604" w:type="dxa"/>
-          </w:tcPr>
-          <w:p>
-            <w:pPr>
-              <w:spacing w:before="60"/>
-              <w:jc w:val="center"/>
-              <w:rPr>
-                <w:rFonts w:ascii="Candara" w:hAnsi="Candara"/>
-                <w:lang w:val="el-GR"/>
-              </w:rPr>
-            </w:pPr>
-          </w:p>
-        </w:tc>
-        <w:tc>
-          <w:tcPr>
-            <w:tcW w:w="1648" w:type="dxa"/>
-          </w:tcPr>
-          <w:p>
-            <w:pPr>
-              <w:spacing w:before="60"/>
-              <w:jc w:val="center"/>
-              <w:rPr>
-                <w:rFonts w:ascii="Candara" w:hAnsi="Candara"/>
-                <w:lang w:val="el-GR"/>
-              </w:rPr>
-            </w:pPr>
-          </w:p>
-        </w:tc>
-        <w:tc>
-          <w:tcPr>
-            <w:tcW w:w="1644" w:type="dxa"/>
-          </w:tcPr>
-          <w:p>
-            <w:pPr>
-              <w:spacing w:before="60"/>
-              <w:jc w:val="center"/>
-              <w:rPr>
-                <w:rFonts w:ascii="Candara" w:hAnsi="Candara"/>
-                <w:lang w:val="el-GR"/>
-              </w:rPr>
-            </w:pPr>
-          </w:p>
-        </w:tc>
-        <w:tc>
-          <w:tcPr>
-            <w:tcW w:w="1762" w:type="dxa"/>
-          </w:tcPr>
-          <w:p>
-            <w:pPr>
-              <w:spacing w:before="60"/>
-              <w:jc w:val="center"/>
-              <w:rPr>
-                <w:rFonts w:ascii="Candara" w:hAnsi="Candara"/>
-                <w:lang w:val="el-GR"/>
-              </w:rPr>
-            </w:pPr>
-          </w:p>
-        </w:tc>
-        <w:tc>
-          <w:tcPr>
-            <w:tcW w:w="544" w:type="dxa"/>
-          </w:tcPr>
-          <w:p>
-            <w:pPr>
-              <w:spacing w:before="60"/>
-              <w:jc w:val="center"/>
-              <w:rPr>
-                <w:rFonts w:ascii="Candara" w:hAnsi="Candara"/>
-                <w:lang w:val="el-GR"/>
-              </w:rPr>
-            </w:pPr>
-          </w:p>
-        </w:tc>
-        <w:tc>
-          <w:tcPr>
-            <w:tcW w:w="1777" w:type="dxa"/>
-          </w:tcPr>
-          <w:p>
-            <w:pPr>
-              <w:spacing w:before="60"/>
-              <w:jc w:val="center"/>
-              <w:rPr>
-                <w:rFonts w:ascii="Candara" w:hAnsi="Candara"/>
-                <w:lang w:val="el-GR"/>
-              </w:rPr>
-            </w:pPr>
-          </w:p>
-        </w:tc>
-        <w:tc>
-          <w:tcPr>
-            <w:tcW w:w="1777" w:type="dxa"/>
-          </w:tcPr>
-          <w:p>
-            <w:pPr>
-              <w:spacing w:before="60"/>
-              <w:jc w:val="center"/>
-              <w:rPr>
-                <w:rFonts w:ascii="Candara" w:hAnsi="Candara"/>
-                <w:lang w:val="el-GR"/>
-              </w:rPr>
-            </w:pPr>
+            <w:tcW w:w="1505" w:type="dxa"/>
+          </w:tcPr>
+          <w:p>
+            <w:pPr>
+              <w:spacing w:before="60"/>
+              <w:jc w:val="center"/>
+              <w:rPr>
+                <w:rFonts w:ascii="Candara" w:hAnsi="Candara"/>
+              </w:rPr>
+            </w:pPr>
+            <w:r>
+              <w:rPr>
+                <w:rFonts w:ascii="Candara" w:hAnsi="Candara"/>
+              </w:rPr>
+              <w:t>1,0</w:t>
+            </w:r>
+            <w:r>
+              <w:rPr>
+                <w:rFonts w:ascii="Candara" w:hAnsi="Candara"/>
+              </w:rPr>
+              <w:t>5K</w:t>
+            </w:r>
+          </w:p>
+        </w:tc>
+        <w:tc>
+          <w:tcPr>
+            <w:tcW w:w="1538" w:type="dxa"/>
+          </w:tcPr>
+          <w:p>
+            <w:pPr>
+              <w:spacing w:before="60"/>
+              <w:jc w:val="center"/>
+              <w:rPr>
+                <w:rFonts w:ascii="Candara" w:hAnsi="Candara"/>
+              </w:rPr>
+            </w:pPr>
+            <w:r>
+              <w:rPr>
+                <w:rFonts w:ascii="Candara" w:hAnsi="Candara"/>
+              </w:rPr>
+              <w:t>1,00C</w:t>
+            </w:r>
+          </w:p>
+        </w:tc>
+        <w:tc>
+          <w:tcPr>
+            <w:tcW w:w="1614" w:type="dxa"/>
+          </w:tcPr>
+          <w:p>
+            <w:pPr>
+              <w:spacing w:before="60"/>
+              <w:jc w:val="center"/>
+              <w:rPr>
+                <w:rFonts w:ascii="Candara" w:hAnsi="Candara"/>
+              </w:rPr>
+            </w:pPr>
+            <w:r>
+              <w:rPr>
+                <w:rFonts w:ascii="Candara" w:hAnsi="Candara"/>
+              </w:rPr>
+              <w:t>18905</w:t>
+            </w:r>
+          </w:p>
+        </w:tc>
+        <w:tc>
+          <w:tcPr>
+            <w:tcW w:w="1704" w:type="dxa"/>
+          </w:tcPr>
+          <w:p>
+            <w:pPr>
+              <w:spacing w:before="60"/>
+              <w:jc w:val="center"/>
+              <w:rPr>
+                <w:rFonts w:ascii="Candara" w:hAnsi="Candara"/>
+              </w:rPr>
+            </w:pPr>
+            <w:r>
+              <w:rPr>
+                <w:rFonts w:ascii="Candara" w:hAnsi="Candara"/>
+              </w:rPr>
+              <w:t>13707</w:t>
+            </w:r>
+          </w:p>
+        </w:tc>
+        <w:tc>
+          <w:tcPr>
+            <w:tcW w:w="862" w:type="dxa"/>
+          </w:tcPr>
+          <w:p>
+            <w:pPr>
+              <w:spacing w:before="60"/>
+              <w:jc w:val="center"/>
+              <w:rPr>
+                <w:rFonts w:ascii="Candara" w:hAnsi="Candara"/>
+              </w:rPr>
+            </w:pPr>
+            <w:r>
+              <w:rPr>
+                <w:rFonts w:ascii="Candara" w:hAnsi="Candara"/>
+              </w:rPr>
+              <w:t>1,37922</w:t>
+            </w:r>
+          </w:p>
+        </w:tc>
+        <w:tc>
+          <w:tcPr>
+            <w:tcW w:w="1614" w:type="dxa"/>
+          </w:tcPr>
+          <w:p>
+            <w:pPr>
+              <w:spacing w:before="60"/>
+              <w:jc w:val="center"/>
+              <w:rPr>
+                <w:rFonts w:ascii="Candara" w:hAnsi="Candara"/>
+              </w:rPr>
+            </w:pPr>
+            <w:r>
+              <w:rPr>
+                <w:rFonts w:ascii="Candara" w:hAnsi="Candara"/>
+              </w:rPr>
+              <w:t>18.905,00C</w:t>
+            </w:r>
+          </w:p>
+        </w:tc>
+        <w:tc>
+          <w:tcPr>
+            <w:tcW w:w="1919" w:type="dxa"/>
+          </w:tcPr>
+          <w:p>
+            <w:pPr>
+              <w:spacing w:before="60"/>
+              <w:jc w:val="center"/>
+              <w:rPr>
+                <w:rFonts w:ascii="Candara" w:hAnsi="Candara"/>
+              </w:rPr>
+            </w:pPr>
+            <w:r>
+              <w:rPr>
+                <w:rFonts w:ascii="Candara" w:hAnsi="Candara"/>
+              </w:rPr>
+              <w:t xml:space="preserve">5,04 </w:t>
+            </w:r>
+            <w:r>
+              <w:rPr>
+                <w:rFonts w:ascii="Candara" w:hAnsi="Candara"/>
+              </w:rPr>
+              <w:t>* 10</w:t>
+            </w:r>
+            <w:r>
+              <w:rPr>
+                <w:rFonts w:ascii="Candara" w:hAnsi="Candara"/>
+                <w:vertAlign w:val="superscript"/>
+              </w:rPr>
+              <w:t>-5</w:t>
+            </w:r>
+            <w:r>
+              <w:rPr>
+                <w:rFonts w:ascii="Candara" w:hAnsi="Candara"/>
+              </w:rPr>
+              <w:t xml:space="preserve"> * 1/(C*K)</w:t>
+            </w:r>
+          </w:p>
+        </w:tc>
+      </w:tr>
+      <w:tr>
+        <w:trPr>
+          <w:jc w:val="center"/>
+        </w:trPr>
+        <w:tc>
+          <w:tcPr>
+            <w:tcW w:w="1505" w:type="dxa"/>
+          </w:tcPr>
+          <w:p>
+            <w:pPr>
+              <w:spacing w:before="60"/>
+              <w:jc w:val="center"/>
+              <w:rPr>
+                <w:rFonts w:ascii="Candara" w:hAnsi="Candara"/>
+              </w:rPr>
+            </w:pPr>
+            <w:r>
+              <w:rPr>
+                <w:rFonts w:ascii="Candara" w:hAnsi="Candara"/>
+              </w:rPr>
+              <w:t>1,01K</w:t>
+            </w:r>
+          </w:p>
+        </w:tc>
+        <w:tc>
+          <w:tcPr>
+            <w:tcW w:w="1538" w:type="dxa"/>
+          </w:tcPr>
+          <w:p>
+            <w:pPr>
+              <w:spacing w:before="60"/>
+              <w:jc w:val="center"/>
+              <w:rPr>
+                <w:rFonts w:ascii="Candara" w:hAnsi="Candara"/>
+              </w:rPr>
+            </w:pPr>
+            <w:r>
+              <w:rPr>
+                <w:rFonts w:ascii="Candara" w:hAnsi="Candara"/>
+              </w:rPr>
+              <w:t>1,00C</w:t>
+            </w:r>
+          </w:p>
+        </w:tc>
+        <w:tc>
+          <w:tcPr>
+            <w:tcW w:w="1614" w:type="dxa"/>
+          </w:tcPr>
+          <w:p>
+            <w:pPr>
+              <w:spacing w:before="60"/>
+              <w:jc w:val="center"/>
+              <w:rPr>
+                <w:rFonts w:ascii="Candara" w:hAnsi="Candara"/>
+              </w:rPr>
+            </w:pPr>
+            <w:r>
+              <w:rPr>
+                <w:rFonts w:ascii="Candara" w:hAnsi="Candara"/>
+              </w:rPr>
+              <w:t>19586</w:t>
+            </w:r>
+          </w:p>
+        </w:tc>
+        <w:tc>
+          <w:tcPr>
+            <w:tcW w:w="1704" w:type="dxa"/>
+          </w:tcPr>
+          <w:p>
+            <w:pPr>
+              <w:spacing w:before="60"/>
+              <w:jc w:val="center"/>
+              <w:rPr>
+                <w:rFonts w:ascii="Candara" w:hAnsi="Candara"/>
+              </w:rPr>
+            </w:pPr>
+            <w:r>
+              <w:rPr>
+                <w:rFonts w:ascii="Candara" w:hAnsi="Candara"/>
+              </w:rPr>
+              <w:t>17356</w:t>
+            </w:r>
+          </w:p>
+        </w:tc>
+        <w:tc>
+          <w:tcPr>
+            <w:tcW w:w="862" w:type="dxa"/>
+          </w:tcPr>
+          <w:p>
+            <w:pPr>
+              <w:spacing w:before="60"/>
+              <w:jc w:val="center"/>
+              <w:rPr>
+                <w:rFonts w:ascii="Candara" w:hAnsi="Candara"/>
+              </w:rPr>
+            </w:pPr>
+            <w:r>
+              <w:rPr>
+                <w:rFonts w:ascii="Candara" w:hAnsi="Candara"/>
+              </w:rPr>
+              <w:t>1,12849</w:t>
+            </w:r>
+          </w:p>
+        </w:tc>
+        <w:tc>
+          <w:tcPr>
+            <w:tcW w:w="1614" w:type="dxa"/>
+          </w:tcPr>
+          <w:p>
+            <w:pPr>
+              <w:spacing w:before="60"/>
+              <w:jc w:val="center"/>
+              <w:rPr>
+                <w:rFonts w:ascii="Candara" w:hAnsi="Candara"/>
+              </w:rPr>
+            </w:pPr>
+            <w:r>
+              <w:rPr>
+                <w:rFonts w:ascii="Candara" w:hAnsi="Candara"/>
+              </w:rPr>
+              <w:t>21.544,00C</w:t>
+            </w:r>
+          </w:p>
+        </w:tc>
+        <w:tc>
+          <w:tcPr>
+            <w:tcW w:w="1919" w:type="dxa"/>
+          </w:tcPr>
+          <w:p>
+            <w:pPr>
+              <w:spacing w:before="60"/>
+              <w:jc w:val="center"/>
+              <w:rPr>
+                <w:rFonts w:ascii="Candara" w:hAnsi="Candara"/>
+              </w:rPr>
+            </w:pPr>
+            <w:r>
+              <w:rPr>
+                <w:rFonts w:ascii="Candara" w:hAnsi="Candara"/>
+              </w:rPr>
+              <w:t>4,6</w:t>
+            </w:r>
+            <w:r>
+              <w:rPr>
+                <w:rFonts w:ascii="Candara" w:hAnsi="Candara"/>
+              </w:rPr>
+              <w:t>4 * 10</w:t>
+            </w:r>
+            <w:r>
+              <w:rPr>
+                <w:rFonts w:ascii="Candara" w:hAnsi="Candara"/>
+                <w:vertAlign w:val="superscript"/>
+              </w:rPr>
+              <w:t>-5</w:t>
+            </w:r>
+            <w:r>
+              <w:rPr>
+                <w:rFonts w:ascii="Candara" w:hAnsi="Candara"/>
+              </w:rPr>
+              <w:t xml:space="preserve"> * 1/(C*K)</w:t>
+            </w:r>
+          </w:p>
+        </w:tc>
+      </w:tr>
+      <w:tr>
+        <w:trPr>
+          <w:jc w:val="center"/>
+        </w:trPr>
+        <w:tc>
+          <w:tcPr>
+            <w:tcW w:w="1505" w:type="dxa"/>
+          </w:tcPr>
+          <w:p>
+            <w:pPr>
+              <w:spacing w:before="60"/>
+              <w:jc w:val="center"/>
+              <w:rPr>
+                <w:rFonts w:ascii="Candara" w:hAnsi="Candara"/>
+              </w:rPr>
+            </w:pPr>
+            <w:r>
+              <w:rPr>
+                <w:rFonts w:ascii="Candara" w:hAnsi="Candara"/>
+              </w:rPr>
+              <w:t>1,00K</w:t>
+            </w:r>
+          </w:p>
+        </w:tc>
+        <w:tc>
+          <w:tcPr>
+            <w:tcW w:w="1538" w:type="dxa"/>
+          </w:tcPr>
+          <w:p>
+            <w:pPr>
+              <w:spacing w:before="60"/>
+              <w:jc w:val="center"/>
+              <w:rPr>
+                <w:rFonts w:ascii="Candara" w:hAnsi="Candara"/>
+              </w:rPr>
+            </w:pPr>
+            <w:r>
+              <w:rPr>
+                <w:rFonts w:ascii="Candara" w:hAnsi="Candara"/>
+              </w:rPr>
+              <w:t>1,00C</w:t>
+            </w:r>
+          </w:p>
+        </w:tc>
+        <w:tc>
+          <w:tcPr>
+            <w:tcW w:w="1614" w:type="dxa"/>
+          </w:tcPr>
+          <w:p>
+            <w:pPr>
+              <w:spacing w:before="60"/>
+              <w:jc w:val="center"/>
+              <w:rPr>
+                <w:rFonts w:ascii="Candara" w:hAnsi="Candara"/>
+              </w:rPr>
+            </w:pPr>
+            <w:r>
+              <w:rPr>
+                <w:rFonts w:ascii="Candara" w:hAnsi="Candara"/>
+              </w:rPr>
+              <w:t>17172</w:t>
+            </w:r>
+          </w:p>
+        </w:tc>
+        <w:tc>
+          <w:tcPr>
+            <w:tcW w:w="1704" w:type="dxa"/>
+          </w:tcPr>
+          <w:p>
+            <w:pPr>
+              <w:spacing w:before="60"/>
+              <w:jc w:val="center"/>
+              <w:rPr>
+                <w:rFonts w:ascii="Candara" w:hAnsi="Candara"/>
+              </w:rPr>
+            </w:pPr>
+            <w:r>
+              <w:rPr>
+                <w:rFonts w:ascii="Candara" w:hAnsi="Candara"/>
+              </w:rPr>
+              <w:t>14942</w:t>
+            </w:r>
+          </w:p>
+        </w:tc>
+        <w:tc>
+          <w:tcPr>
+            <w:tcW w:w="862" w:type="dxa"/>
+          </w:tcPr>
+          <w:p>
+            <w:pPr>
+              <w:spacing w:before="60"/>
+              <w:jc w:val="center"/>
+              <w:rPr>
+                <w:rFonts w:ascii="Candara" w:hAnsi="Candara"/>
+              </w:rPr>
+            </w:pPr>
+            <w:r>
+              <w:rPr>
+                <w:rFonts w:ascii="Candara" w:hAnsi="Candara"/>
+              </w:rPr>
+              <w:t>1,14924</w:t>
+            </w:r>
+          </w:p>
+        </w:tc>
+        <w:tc>
+          <w:tcPr>
+            <w:tcW w:w="1614" w:type="dxa"/>
+          </w:tcPr>
+          <w:p>
+            <w:pPr>
+              <w:spacing w:before="60"/>
+              <w:jc w:val="center"/>
+              <w:rPr>
+                <w:rFonts w:ascii="Candara" w:hAnsi="Candara"/>
+              </w:rPr>
+            </w:pPr>
+            <w:r>
+              <w:rPr>
+                <w:rFonts w:ascii="Candara" w:hAnsi="Candara"/>
+              </w:rPr>
+              <w:t>17.172,00C</w:t>
+            </w:r>
+          </w:p>
+        </w:tc>
+        <w:tc>
+          <w:tcPr>
+            <w:tcW w:w="1919" w:type="dxa"/>
+          </w:tcPr>
+          <w:p>
+            <w:pPr>
+              <w:spacing w:before="60"/>
+              <w:jc w:val="center"/>
+              <w:rPr>
+                <w:rFonts w:ascii="Candara" w:hAnsi="Candara"/>
+              </w:rPr>
+            </w:pPr>
+            <w:r>
+              <w:rPr>
+                <w:rFonts w:ascii="Candara" w:hAnsi="Candara"/>
+              </w:rPr>
+              <w:t xml:space="preserve">5,82 </w:t>
+            </w:r>
+            <w:r>
+              <w:rPr>
+                <w:rFonts w:ascii="Candara" w:hAnsi="Candara"/>
+              </w:rPr>
+              <w:t>* 10</w:t>
+            </w:r>
+            <w:r>
+              <w:rPr>
+                <w:rFonts w:ascii="Candara" w:hAnsi="Candara"/>
+                <w:vertAlign w:val="superscript"/>
+              </w:rPr>
+              <w:t>-5</w:t>
+            </w:r>
+            <w:r>
+              <w:rPr>
+                <w:rFonts w:ascii="Candara" w:hAnsi="Candara"/>
+              </w:rPr>
+              <w:t xml:space="preserve"> * 1/(C*K)</w:t>
+            </w:r>
+          </w:p>
+        </w:tc>
+      </w:tr>
+      <w:tr>
+        <w:trPr>
+          <w:jc w:val="center"/>
+        </w:trPr>
+        <w:tc>
+          <w:tcPr>
+            <w:tcW w:w="1505" w:type="dxa"/>
+          </w:tcPr>
+          <w:p>
+            <w:pPr>
+              <w:spacing w:before="60"/>
+              <w:jc w:val="center"/>
+              <w:rPr>
+                <w:rFonts w:ascii="Candara" w:hAnsi="Candara"/>
+              </w:rPr>
+            </w:pPr>
+            <w:r>
+              <w:rPr>
+                <w:rFonts w:ascii="Candara" w:hAnsi="Candara"/>
+              </w:rPr>
+              <w:t>1,09K</w:t>
+            </w:r>
+          </w:p>
+        </w:tc>
+        <w:tc>
+          <w:tcPr>
+            <w:tcW w:w="1538" w:type="dxa"/>
+          </w:tcPr>
+          <w:p>
+            <w:pPr>
+              <w:spacing w:before="60"/>
+              <w:jc w:val="center"/>
+              <w:rPr>
+                <w:rFonts w:ascii="Candara" w:hAnsi="Candara"/>
+              </w:rPr>
+            </w:pPr>
+            <w:r>
+              <w:rPr>
+                <w:rFonts w:ascii="Candara" w:hAnsi="Candara"/>
+              </w:rPr>
+              <w:t>1,02C</w:t>
+            </w:r>
+          </w:p>
+        </w:tc>
+        <w:tc>
+          <w:tcPr>
+            <w:tcW w:w="1614" w:type="dxa"/>
+          </w:tcPr>
+          <w:p>
+            <w:pPr>
+              <w:spacing w:before="60"/>
+              <w:jc w:val="center"/>
+              <w:rPr>
+                <w:rFonts w:ascii="Candara" w:hAnsi="Candara"/>
+              </w:rPr>
+            </w:pPr>
+            <w:r>
+              <w:rPr>
+                <w:rFonts w:ascii="Candara" w:hAnsi="Candara"/>
+              </w:rPr>
+              <w:t>17482</w:t>
+            </w:r>
+          </w:p>
+        </w:tc>
+        <w:tc>
+          <w:tcPr>
+            <w:tcW w:w="1704" w:type="dxa"/>
+          </w:tcPr>
+          <w:p>
+            <w:pPr>
+              <w:spacing w:before="60"/>
+              <w:jc w:val="center"/>
+              <w:rPr>
+                <w:rFonts w:ascii="Candara" w:hAnsi="Candara"/>
+              </w:rPr>
+            </w:pPr>
+            <w:r>
+              <w:rPr>
+                <w:rFonts w:ascii="Candara" w:hAnsi="Candara"/>
+              </w:rPr>
+              <w:t>13707</w:t>
+            </w:r>
+          </w:p>
+        </w:tc>
+        <w:tc>
+          <w:tcPr>
+            <w:tcW w:w="862" w:type="dxa"/>
+          </w:tcPr>
+          <w:p>
+            <w:pPr>
+              <w:spacing w:before="60"/>
+              <w:jc w:val="center"/>
+              <w:rPr>
+                <w:rFonts w:ascii="Candara" w:hAnsi="Candara"/>
+              </w:rPr>
+            </w:pPr>
+            <w:r>
+              <w:rPr>
+                <w:rFonts w:ascii="Candara" w:hAnsi="Candara"/>
+              </w:rPr>
+              <w:t>1,27541</w:t>
+            </w:r>
+          </w:p>
+        </w:tc>
+        <w:tc>
+          <w:tcPr>
+            <w:tcW w:w="1614" w:type="dxa"/>
+          </w:tcPr>
+          <w:p>
+            <w:pPr>
+              <w:spacing w:before="60"/>
+              <w:jc w:val="center"/>
+              <w:rPr>
+                <w:rFonts w:ascii="Candara" w:hAnsi="Candara"/>
+              </w:rPr>
+            </w:pPr>
+            <w:r>
+              <w:rPr>
+                <w:rFonts w:ascii="Candara" w:hAnsi="Candara"/>
+              </w:rPr>
+              <w:t>17.831,64C</w:t>
+            </w:r>
+          </w:p>
+        </w:tc>
+        <w:tc>
+          <w:tcPr>
+            <w:tcW w:w="1919" w:type="dxa"/>
+          </w:tcPr>
+          <w:p>
+            <w:pPr>
+              <w:spacing w:before="60"/>
+              <w:jc w:val="center"/>
+              <w:rPr>
+                <w:rFonts w:ascii="Candara" w:hAnsi="Candara"/>
+              </w:rPr>
+            </w:pPr>
+            <w:r>
+              <w:rPr>
+                <w:rFonts w:ascii="Candara" w:hAnsi="Candara"/>
+              </w:rPr>
+              <w:t xml:space="preserve">5,25 </w:t>
+            </w:r>
+            <w:r>
+              <w:rPr>
+                <w:rFonts w:ascii="Candara" w:hAnsi="Candara"/>
+              </w:rPr>
+              <w:t>* 10</w:t>
+            </w:r>
+            <w:r>
+              <w:rPr>
+                <w:rFonts w:ascii="Candara" w:hAnsi="Candara"/>
+                <w:vertAlign w:val="superscript"/>
+              </w:rPr>
+              <w:t>-5</w:t>
+            </w:r>
+            <w:r>
+              <w:rPr>
+                <w:rFonts w:ascii="Candara" w:hAnsi="Candara"/>
+              </w:rPr>
+              <w:t xml:space="preserve"> * 1/(C*K)</w:t>
+            </w:r>
+          </w:p>
+        </w:tc>
+      </w:tr>
+      <w:tr>
+        <w:trPr>
+          <w:jc w:val="center"/>
+        </w:trPr>
+        <w:tc>
+          <w:tcPr>
+            <w:tcW w:w="1505" w:type="dxa"/>
+          </w:tcPr>
+          <w:p>
+            <w:pPr>
+              <w:spacing w:before="60"/>
+              <w:jc w:val="center"/>
+              <w:rPr>
+                <w:rFonts w:ascii="Candara" w:hAnsi="Candara"/>
+              </w:rPr>
+            </w:pPr>
+            <w:r>
+              <w:rPr>
+                <w:rFonts w:ascii="Candara" w:hAnsi="Candara"/>
+              </w:rPr>
+              <w:t>1,10K</w:t>
+            </w:r>
+          </w:p>
+        </w:tc>
+        <w:tc>
+          <w:tcPr>
+            <w:tcW w:w="1538" w:type="dxa"/>
+          </w:tcPr>
+          <w:p>
+            <w:pPr>
+              <w:spacing w:before="60"/>
+              <w:jc w:val="center"/>
+              <w:rPr>
+                <w:rFonts w:ascii="Candara" w:hAnsi="Candara"/>
+              </w:rPr>
+            </w:pPr>
+            <w:r>
+              <w:rPr>
+                <w:rFonts w:ascii="Candara" w:hAnsi="Candara"/>
+              </w:rPr>
+              <w:t>1,03C</w:t>
+            </w:r>
+          </w:p>
+        </w:tc>
+        <w:tc>
+          <w:tcPr>
+            <w:tcW w:w="1614" w:type="dxa"/>
+          </w:tcPr>
+          <w:p>
+            <w:pPr>
+              <w:spacing w:before="60"/>
+              <w:jc w:val="center"/>
+              <w:rPr>
+                <w:rFonts w:ascii="Candara" w:hAnsi="Candara"/>
+              </w:rPr>
+            </w:pPr>
+            <w:r>
+              <w:rPr>
+                <w:rFonts w:ascii="Candara" w:hAnsi="Candara"/>
+              </w:rPr>
+              <w:t>17220</w:t>
+            </w:r>
+          </w:p>
+        </w:tc>
+        <w:tc>
+          <w:tcPr>
+            <w:tcW w:w="1704" w:type="dxa"/>
+          </w:tcPr>
+          <w:p>
+            <w:pPr>
+              <w:spacing w:before="60"/>
+              <w:jc w:val="center"/>
+              <w:rPr>
+                <w:rFonts w:ascii="Candara" w:hAnsi="Candara"/>
+              </w:rPr>
+            </w:pPr>
+            <w:r>
+              <w:rPr>
+                <w:rFonts w:ascii="Candara" w:hAnsi="Candara"/>
+              </w:rPr>
+              <w:t>13707</w:t>
+            </w:r>
+          </w:p>
+        </w:tc>
+        <w:tc>
+          <w:tcPr>
+            <w:tcW w:w="862" w:type="dxa"/>
+          </w:tcPr>
+          <w:p>
+            <w:pPr>
+              <w:spacing w:before="60"/>
+              <w:jc w:val="center"/>
+              <w:rPr>
+                <w:rFonts w:ascii="Candara" w:hAnsi="Candara"/>
+              </w:rPr>
+            </w:pPr>
+            <w:r>
+              <w:rPr>
+                <w:rFonts w:ascii="Candara" w:hAnsi="Candara"/>
+              </w:rPr>
+              <w:t>1,25629</w:t>
+            </w:r>
+          </w:p>
+        </w:tc>
+        <w:tc>
+          <w:tcPr>
+            <w:tcW w:w="1614" w:type="dxa"/>
+          </w:tcPr>
+          <w:p>
+            <w:pPr>
+              <w:spacing w:before="60"/>
+              <w:jc w:val="center"/>
+              <w:rPr>
+                <w:rFonts w:ascii="Candara" w:hAnsi="Candara"/>
+              </w:rPr>
+            </w:pPr>
+            <w:r>
+              <w:rPr>
+                <w:rFonts w:ascii="Candara" w:hAnsi="Candara"/>
+              </w:rPr>
+              <w:t>17.736,60C</w:t>
+            </w:r>
+          </w:p>
+        </w:tc>
+        <w:tc>
+          <w:tcPr>
+            <w:tcW w:w="1919" w:type="dxa"/>
+          </w:tcPr>
+          <w:p>
+            <w:pPr>
+              <w:spacing w:before="60"/>
+              <w:jc w:val="center"/>
+              <w:rPr>
+                <w:rFonts w:ascii="Candara" w:hAnsi="Candara"/>
+              </w:rPr>
+            </w:pPr>
+            <w:r>
+              <w:rPr>
+                <w:rFonts w:ascii="Candara" w:hAnsi="Candara"/>
+              </w:rPr>
+              <w:t xml:space="preserve">5,28 </w:t>
+            </w:r>
+            <w:r>
+              <w:rPr>
+                <w:rFonts w:ascii="Candara" w:hAnsi="Candara"/>
+              </w:rPr>
+              <w:t>* 10</w:t>
+            </w:r>
+            <w:r>
+              <w:rPr>
+                <w:rFonts w:ascii="Candara" w:hAnsi="Candara"/>
+                <w:vertAlign w:val="superscript"/>
+              </w:rPr>
+              <w:t>-5</w:t>
+            </w:r>
+            <w:r>
+              <w:rPr>
+                <w:rFonts w:ascii="Candara" w:hAnsi="Candara"/>
+              </w:rPr>
+              <w:t xml:space="preserve"> * 1/(C*K)</w:t>
+            </w:r>
+          </w:p>
+        </w:tc>
+      </w:tr>
+      <w:tr>
+        <w:trPr>
+          <w:jc w:val="center"/>
+        </w:trPr>
+        <w:tc>
+          <w:tcPr>
+            <w:tcW w:w="1505" w:type="dxa"/>
+          </w:tcPr>
+          <w:p>
+            <w:pPr>
+              <w:spacing w:before="60"/>
+              <w:jc w:val="center"/>
+              <w:rPr>
+                <w:rFonts w:ascii="Candara" w:hAnsi="Candara"/>
+              </w:rPr>
+            </w:pPr>
+            <w:r>
+              <w:rPr>
+                <w:rFonts w:ascii="Candara" w:hAnsi="Candara"/>
+              </w:rPr>
+              <w:t>1,10K</w:t>
+            </w:r>
+          </w:p>
+        </w:tc>
+        <w:tc>
+          <w:tcPr>
+            <w:tcW w:w="1538" w:type="dxa"/>
+          </w:tcPr>
+          <w:p>
+            <w:pPr>
+              <w:spacing w:before="60"/>
+              <w:jc w:val="center"/>
+              <w:rPr>
+                <w:rFonts w:ascii="Candara" w:hAnsi="Candara"/>
+              </w:rPr>
+            </w:pPr>
+            <w:r>
+              <w:rPr>
+                <w:rFonts w:ascii="Candara" w:hAnsi="Candara"/>
+              </w:rPr>
+              <w:t>1,02C</w:t>
+            </w:r>
+          </w:p>
+        </w:tc>
+        <w:tc>
+          <w:tcPr>
+            <w:tcW w:w="1614" w:type="dxa"/>
+          </w:tcPr>
+          <w:p>
+            <w:pPr>
+              <w:spacing w:before="60"/>
+              <w:jc w:val="center"/>
+              <w:rPr>
+                <w:rFonts w:ascii="Candara" w:hAnsi="Candara"/>
+              </w:rPr>
+            </w:pPr>
+            <w:r>
+              <w:rPr>
+                <w:rFonts w:ascii="Candara" w:hAnsi="Candara"/>
+              </w:rPr>
+              <w:t>17152</w:t>
+            </w:r>
+          </w:p>
+        </w:tc>
+        <w:tc>
+          <w:tcPr>
+            <w:tcW w:w="1704" w:type="dxa"/>
+          </w:tcPr>
+          <w:p>
+            <w:pPr>
+              <w:spacing w:before="60"/>
+              <w:jc w:val="center"/>
+              <w:rPr>
+                <w:rFonts w:ascii="Candara" w:hAnsi="Candara"/>
+              </w:rPr>
+            </w:pPr>
+            <w:r>
+              <w:rPr>
+                <w:rFonts w:ascii="Candara" w:hAnsi="Candara"/>
+              </w:rPr>
+              <w:t>13707</w:t>
+            </w:r>
+          </w:p>
+        </w:tc>
+        <w:tc>
+          <w:tcPr>
+            <w:tcW w:w="862" w:type="dxa"/>
+          </w:tcPr>
+          <w:p>
+            <w:pPr>
+              <w:spacing w:before="60"/>
+              <w:jc w:val="center"/>
+              <w:rPr>
+                <w:rFonts w:ascii="Candara" w:hAnsi="Candara"/>
+              </w:rPr>
+            </w:pPr>
+            <w:r>
+              <w:rPr>
+                <w:rFonts w:ascii="Candara" w:hAnsi="Candara"/>
+              </w:rPr>
+              <w:t>1,25133</w:t>
+            </w:r>
+          </w:p>
+        </w:tc>
+        <w:tc>
+          <w:tcPr>
+            <w:tcW w:w="1614" w:type="dxa"/>
+          </w:tcPr>
+          <w:p>
+            <w:pPr>
+              <w:spacing w:before="60"/>
+              <w:jc w:val="center"/>
+              <w:rPr>
+                <w:rFonts w:ascii="Candara" w:hAnsi="Candara"/>
+              </w:rPr>
+            </w:pPr>
+            <w:r>
+              <w:rPr>
+                <w:rFonts w:ascii="Candara" w:hAnsi="Candara"/>
+              </w:rPr>
+              <w:t>17.495,04C</w:t>
+            </w:r>
+          </w:p>
+        </w:tc>
+        <w:tc>
+          <w:tcPr>
+            <w:tcW w:w="1919" w:type="dxa"/>
+          </w:tcPr>
+          <w:p>
+            <w:pPr>
+              <w:spacing w:before="60"/>
+              <w:jc w:val="center"/>
+              <w:rPr>
+                <w:rFonts w:ascii="Candara" w:hAnsi="Candara"/>
+              </w:rPr>
+            </w:pPr>
+            <w:r>
+              <w:rPr>
+                <w:rFonts w:ascii="Candara" w:hAnsi="Candara"/>
+              </w:rPr>
+              <w:t xml:space="preserve">5,30 </w:t>
+            </w:r>
+            <w:r>
+              <w:rPr>
+                <w:rFonts w:ascii="Candara" w:hAnsi="Candara"/>
+              </w:rPr>
+              <w:t>* 10</w:t>
+            </w:r>
+            <w:r>
+              <w:rPr>
+                <w:rFonts w:ascii="Candara" w:hAnsi="Candara"/>
+                <w:vertAlign w:val="superscript"/>
+              </w:rPr>
+              <w:t>-5</w:t>
+            </w:r>
+            <w:r>
+              <w:rPr>
+                <w:rFonts w:ascii="Candara" w:hAnsi="Candara"/>
+              </w:rPr>
+              <w:t xml:space="preserve"> * 1/(C*K)</w:t>
+            </w:r>
+          </w:p>
+        </w:tc>
+      </w:tr>
+      <w:tr>
+        <w:trPr>
+          <w:jc w:val="center"/>
+        </w:trPr>
+        <w:tc>
+          <w:tcPr>
+            <w:tcW w:w="1505" w:type="dxa"/>
+          </w:tcPr>
+          <w:p>
+            <w:pPr>
+              <w:spacing w:before="60"/>
+              <w:jc w:val="center"/>
+              <w:rPr>
+                <w:rFonts w:ascii="Candara" w:hAnsi="Candara"/>
+              </w:rPr>
+            </w:pPr>
+            <w:r>
+              <w:rPr>
+                <w:rFonts w:ascii="Candara" w:hAnsi="Candara"/>
+              </w:rPr>
+              <w:t>1,11K</w:t>
+            </w:r>
+          </w:p>
+        </w:tc>
+        <w:tc>
+          <w:tcPr>
+            <w:tcW w:w="1538" w:type="dxa"/>
+          </w:tcPr>
+          <w:p>
+            <w:pPr>
+              <w:spacing w:before="60"/>
+              <w:jc w:val="center"/>
+              <w:rPr>
+                <w:rFonts w:ascii="Candara" w:hAnsi="Candara"/>
+              </w:rPr>
+            </w:pPr>
+            <w:r>
+              <w:rPr>
+                <w:rFonts w:ascii="Candara" w:hAnsi="Candara"/>
+              </w:rPr>
+              <w:t>1,03C</w:t>
+            </w:r>
+          </w:p>
+        </w:tc>
+        <w:tc>
+          <w:tcPr>
+            <w:tcW w:w="1614" w:type="dxa"/>
+          </w:tcPr>
+          <w:p>
+            <w:pPr>
+              <w:spacing w:before="60"/>
+              <w:jc w:val="center"/>
+              <w:rPr>
+                <w:rFonts w:ascii="Candara" w:hAnsi="Candara"/>
+              </w:rPr>
+            </w:pPr>
+            <w:r>
+              <w:rPr>
+                <w:rFonts w:ascii="Candara" w:hAnsi="Candara"/>
+              </w:rPr>
+              <w:t>17021</w:t>
+            </w:r>
+          </w:p>
+        </w:tc>
+        <w:tc>
+          <w:tcPr>
+            <w:tcW w:w="1704" w:type="dxa"/>
+          </w:tcPr>
+          <w:p>
+            <w:pPr>
+              <w:spacing w:before="60"/>
+              <w:jc w:val="center"/>
+              <w:rPr>
+                <w:rFonts w:ascii="Candara" w:hAnsi="Candara"/>
+              </w:rPr>
+            </w:pPr>
+            <w:r>
+              <w:rPr>
+                <w:rFonts w:ascii="Candara" w:hAnsi="Candara"/>
+              </w:rPr>
+              <w:t>13707</w:t>
+            </w:r>
+          </w:p>
+        </w:tc>
+        <w:tc>
+          <w:tcPr>
+            <w:tcW w:w="862" w:type="dxa"/>
+          </w:tcPr>
+          <w:p>
+            <w:pPr>
+              <w:spacing w:before="60"/>
+              <w:jc w:val="center"/>
+              <w:rPr>
+                <w:rFonts w:ascii="Candara" w:hAnsi="Candara"/>
+              </w:rPr>
+            </w:pPr>
+            <w:r>
+              <w:rPr>
+                <w:rFonts w:ascii="Candara" w:hAnsi="Candara"/>
+              </w:rPr>
+              <w:t>1,24177</w:t>
+            </w:r>
+          </w:p>
+        </w:tc>
+        <w:tc>
+          <w:tcPr>
+            <w:tcW w:w="1614" w:type="dxa"/>
+          </w:tcPr>
+          <w:p>
+            <w:pPr>
+              <w:spacing w:before="60"/>
+              <w:jc w:val="center"/>
+              <w:rPr>
+                <w:rFonts w:ascii="Candara" w:hAnsi="Candara"/>
+              </w:rPr>
+            </w:pPr>
+            <w:r>
+              <w:rPr>
+                <w:rFonts w:ascii="Candara" w:hAnsi="Candara"/>
+              </w:rPr>
+              <w:t>17.531,63C</w:t>
+            </w:r>
+          </w:p>
+        </w:tc>
+        <w:tc>
+          <w:tcPr>
+            <w:tcW w:w="1919" w:type="dxa"/>
+          </w:tcPr>
+          <w:p>
+            <w:pPr>
+              <w:spacing w:before="60"/>
+              <w:jc w:val="center"/>
+              <w:rPr>
+                <w:rFonts w:ascii="Candara" w:hAnsi="Candara"/>
+              </w:rPr>
+            </w:pPr>
+            <w:r>
+              <w:rPr>
+                <w:rFonts w:ascii="Candara" w:hAnsi="Candara"/>
+              </w:rPr>
+              <w:t xml:space="preserve">5,293 </w:t>
+            </w:r>
+            <w:r>
+              <w:rPr>
+                <w:rFonts w:ascii="Candara" w:hAnsi="Candara"/>
+              </w:rPr>
+              <w:t>* 10</w:t>
+            </w:r>
+            <w:r>
+              <w:rPr>
+                <w:rFonts w:ascii="Candara" w:hAnsi="Candara"/>
+                <w:vertAlign w:val="superscript"/>
+              </w:rPr>
+              <w:t>-5</w:t>
+            </w:r>
+            <w:r>
+              <w:rPr>
+                <w:rFonts w:ascii="Candara" w:hAnsi="Candara"/>
+              </w:rPr>
+              <w:t xml:space="preserve"> * 1/(C*K)</w:t>
+            </w:r>
+          </w:p>
+        </w:tc>
+      </w:tr>
+      <w:tr>
+        <w:trPr>
+          <w:jc w:val="center"/>
+        </w:trPr>
+        <w:tc>
+          <w:tcPr>
+            <w:tcW w:w="1505" w:type="dxa"/>
+          </w:tcPr>
+          <w:p>
+            <w:pPr>
+              <w:spacing w:before="60"/>
+              <w:jc w:val="center"/>
+              <w:rPr>
+                <w:rFonts w:ascii="Candara" w:hAnsi="Candara"/>
+              </w:rPr>
+            </w:pPr>
+            <w:r>
+              <w:rPr>
+                <w:rFonts w:ascii="Candara" w:hAnsi="Candara"/>
+              </w:rPr>
+              <w:t>1,07K</w:t>
+            </w:r>
+          </w:p>
+        </w:tc>
+        <w:tc>
+          <w:tcPr>
+            <w:tcW w:w="1538" w:type="dxa"/>
+          </w:tcPr>
+          <w:p>
+            <w:pPr>
+              <w:spacing w:before="60"/>
+              <w:jc w:val="center"/>
+              <w:rPr>
+                <w:rFonts w:ascii="Candara" w:hAnsi="Candara"/>
+              </w:rPr>
+            </w:pPr>
+            <w:r>
+              <w:rPr>
+                <w:rFonts w:ascii="Candara" w:hAnsi="Candara"/>
+              </w:rPr>
+              <w:t>1,03C</w:t>
+            </w:r>
+          </w:p>
+        </w:tc>
+        <w:tc>
+          <w:tcPr>
+            <w:tcW w:w="1614" w:type="dxa"/>
+          </w:tcPr>
+          <w:p>
+            <w:pPr>
+              <w:spacing w:before="60"/>
+              <w:jc w:val="center"/>
+              <w:rPr>
+                <w:rFonts w:ascii="Candara" w:hAnsi="Candara"/>
+              </w:rPr>
+            </w:pPr>
+            <w:r>
+              <w:rPr>
+                <w:rFonts w:ascii="Candara" w:hAnsi="Candara"/>
+              </w:rPr>
+              <w:t>16675</w:t>
+            </w:r>
+          </w:p>
+        </w:tc>
+        <w:tc>
+          <w:tcPr>
+            <w:tcW w:w="1704" w:type="dxa"/>
+          </w:tcPr>
+          <w:p>
+            <w:pPr>
+              <w:spacing w:before="60"/>
+              <w:jc w:val="center"/>
+              <w:rPr>
+                <w:rFonts w:ascii="Candara" w:hAnsi="Candara"/>
+              </w:rPr>
+            </w:pPr>
+            <w:r>
+              <w:rPr>
+                <w:rFonts w:ascii="Candara" w:hAnsi="Candara"/>
+              </w:rPr>
+              <w:t>13707</w:t>
+            </w:r>
+          </w:p>
+        </w:tc>
+        <w:tc>
+          <w:tcPr>
+            <w:tcW w:w="862" w:type="dxa"/>
+          </w:tcPr>
+          <w:p>
+            <w:pPr>
+              <w:spacing w:before="60"/>
+              <w:jc w:val="center"/>
+              <w:rPr>
+                <w:rFonts w:ascii="Candara" w:hAnsi="Candara"/>
+              </w:rPr>
+            </w:pPr>
+            <w:r>
+              <w:rPr>
+                <w:rFonts w:ascii="Candara" w:hAnsi="Candara"/>
+              </w:rPr>
+              <w:t>1,21653</w:t>
+            </w:r>
+          </w:p>
+        </w:tc>
+        <w:tc>
+          <w:tcPr>
+            <w:tcW w:w="1614" w:type="dxa"/>
+          </w:tcPr>
+          <w:p>
+            <w:pPr>
+              <w:spacing w:before="60"/>
+              <w:jc w:val="center"/>
+              <w:rPr>
+                <w:rFonts w:ascii="Candara" w:hAnsi="Candara"/>
+              </w:rPr>
+            </w:pPr>
+            <w:r>
+              <w:rPr>
+                <w:rFonts w:ascii="Candara" w:hAnsi="Candara"/>
+              </w:rPr>
+              <w:t>17.175,25</w:t>
+            </w:r>
+            <w:r>
+              <w:rPr>
+                <w:rFonts w:ascii="Candara" w:hAnsi="Candara"/>
+              </w:rPr>
+              <w:t>C</w:t>
+            </w:r>
+          </w:p>
+        </w:tc>
+        <w:tc>
+          <w:tcPr>
+            <w:tcW w:w="1919" w:type="dxa"/>
+          </w:tcPr>
+          <w:p>
+            <w:pPr>
+              <w:spacing w:before="60"/>
+              <w:jc w:val="center"/>
+              <w:rPr>
+                <w:rFonts w:ascii="Candara" w:hAnsi="Candara"/>
+              </w:rPr>
+            </w:pPr>
+            <w:r>
+              <w:rPr>
+                <w:rFonts w:ascii="Candara" w:hAnsi="Candara"/>
+              </w:rPr>
+              <w:t>5,44 * 10</w:t>
+            </w:r>
+            <w:r>
+              <w:rPr>
+                <w:rFonts w:ascii="Candara" w:hAnsi="Candara"/>
+                <w:vertAlign w:val="superscript"/>
+              </w:rPr>
+              <w:t>-5</w:t>
+            </w:r>
+            <w:r>
+              <w:rPr>
+                <w:rFonts w:ascii="Candara" w:hAnsi="Candara"/>
+              </w:rPr>
+              <w:t xml:space="preserve"> * 1/(C*K)</w:t>
+            </w:r>
+          </w:p>
+        </w:tc>
+      </w:tr>
+      <w:tr>
+        <w:trPr>
+          <w:jc w:val="center"/>
+        </w:trPr>
+        <w:tc>
+          <w:tcPr>
+            <w:tcW w:w="1505" w:type="dxa"/>
+          </w:tcPr>
+          <w:p>
+            <w:pPr>
+              <w:spacing w:before="60"/>
+              <w:jc w:val="center"/>
+              <w:rPr>
+                <w:rFonts w:ascii="Candara" w:hAnsi="Candara"/>
+              </w:rPr>
+            </w:pPr>
+            <w:r>
+              <w:rPr>
+                <w:rFonts w:ascii="Candara" w:hAnsi="Candara"/>
+              </w:rPr>
+              <w:t>1,07K</w:t>
+            </w:r>
+          </w:p>
+        </w:tc>
+        <w:tc>
+          <w:tcPr>
+            <w:tcW w:w="1538" w:type="dxa"/>
+          </w:tcPr>
+          <w:p>
+            <w:pPr>
+              <w:spacing w:before="60"/>
+              <w:jc w:val="center"/>
+              <w:rPr>
+                <w:rFonts w:ascii="Candara" w:hAnsi="Candara"/>
+              </w:rPr>
+            </w:pPr>
+            <w:r>
+              <w:rPr>
+                <w:rFonts w:ascii="Candara" w:hAnsi="Candara"/>
+              </w:rPr>
+              <w:t>1,03C</w:t>
+            </w:r>
+          </w:p>
+        </w:tc>
+        <w:tc>
+          <w:tcPr>
+            <w:tcW w:w="1614" w:type="dxa"/>
+          </w:tcPr>
+          <w:p>
+            <w:pPr>
+              <w:spacing w:before="60"/>
+              <w:jc w:val="center"/>
+              <w:rPr>
+                <w:rFonts w:ascii="Candara" w:hAnsi="Candara"/>
+              </w:rPr>
+            </w:pPr>
+            <w:r>
+              <w:rPr>
+                <w:rFonts w:ascii="Candara" w:hAnsi="Candara"/>
+              </w:rPr>
+              <w:t>17356</w:t>
+            </w:r>
+          </w:p>
+        </w:tc>
+        <w:tc>
+          <w:tcPr>
+            <w:tcW w:w="1704" w:type="dxa"/>
+          </w:tcPr>
+          <w:p>
+            <w:pPr>
+              <w:spacing w:before="60"/>
+              <w:jc w:val="center"/>
+              <w:rPr>
+                <w:rFonts w:ascii="Candara" w:hAnsi="Candara"/>
+              </w:rPr>
+            </w:pPr>
+            <w:r>
+              <w:rPr>
+                <w:rFonts w:ascii="Candara" w:hAnsi="Candara"/>
+              </w:rPr>
+              <w:t>17356</w:t>
+            </w:r>
+          </w:p>
+        </w:tc>
+        <w:tc>
+          <w:tcPr>
+            <w:tcW w:w="862" w:type="dxa"/>
+          </w:tcPr>
+          <w:p>
+            <w:pPr>
+              <w:spacing w:before="60"/>
+              <w:jc w:val="center"/>
+              <w:rPr>
+                <w:rFonts w:ascii="Candara" w:hAnsi="Candara"/>
+              </w:rPr>
+            </w:pPr>
+            <w:r>
+              <w:rPr>
+                <w:rFonts w:ascii="Candara" w:hAnsi="Candara"/>
+              </w:rPr>
+              <w:t>1</w:t>
+            </w:r>
+          </w:p>
+        </w:tc>
+        <w:tc>
+          <w:tcPr>
+            <w:tcW w:w="1614" w:type="dxa"/>
+          </w:tcPr>
+          <w:p>
+            <w:pPr>
+              <w:spacing w:before="60"/>
+              <w:jc w:val="center"/>
+              <w:rPr>
+                <w:rFonts w:ascii="Candara" w:hAnsi="Candara"/>
+              </w:rPr>
+            </w:pPr>
+            <w:r>
+              <w:rPr>
+                <w:rFonts w:ascii="Candara" w:hAnsi="Candara"/>
+              </w:rPr>
+              <w:t>17.876,68C</w:t>
+            </w:r>
+          </w:p>
+        </w:tc>
+        <w:tc>
+          <w:tcPr>
+            <w:tcW w:w="1919" w:type="dxa"/>
+          </w:tcPr>
+          <w:p>
+            <w:pPr>
+              <w:spacing w:before="60"/>
+              <w:jc w:val="center"/>
+              <w:rPr>
+                <w:rFonts w:ascii="Candara" w:hAnsi="Candara"/>
+              </w:rPr>
+            </w:pPr>
+            <w:r>
+              <w:rPr>
+                <w:rFonts w:ascii="Candara" w:hAnsi="Candara"/>
+              </w:rPr>
+              <w:t>6,07</w:t>
+            </w:r>
+            <w:r>
+              <w:rPr>
+                <w:rFonts w:ascii="Candara" w:hAnsi="Candara"/>
+              </w:rPr>
+              <w:t xml:space="preserve"> * 10</w:t>
+            </w:r>
+            <w:r>
+              <w:rPr>
+                <w:rFonts w:ascii="Candara" w:hAnsi="Candara"/>
+                <w:vertAlign w:val="superscript"/>
+              </w:rPr>
+              <w:t>-5</w:t>
+            </w:r>
+            <w:r>
+              <w:rPr>
+                <w:rFonts w:ascii="Candara" w:hAnsi="Candara"/>
+              </w:rPr>
+              <w:t xml:space="preserve"> * 1/(C*K)</w:t>
+            </w:r>
+          </w:p>
+        </w:tc>
+      </w:tr>
+      <w:tr>
+        <w:trPr>
+          <w:jc w:val="center"/>
+        </w:trPr>
+        <w:tc>
+          <w:tcPr>
+            <w:tcW w:w="1505" w:type="dxa"/>
+          </w:tcPr>
+          <w:p>
+            <w:pPr>
+              <w:spacing w:before="60"/>
+              <w:jc w:val="center"/>
+              <w:rPr>
+                <w:rFonts w:ascii="Candara" w:hAnsi="Candara"/>
+              </w:rPr>
+            </w:pPr>
+            <w:r>
+              <w:rPr>
+                <w:rFonts w:ascii="Candara" w:hAnsi="Candara"/>
+              </w:rPr>
+              <w:t>1,06K</w:t>
+            </w:r>
+          </w:p>
+        </w:tc>
+        <w:tc>
+          <w:tcPr>
+            <w:tcW w:w="1538" w:type="dxa"/>
+          </w:tcPr>
+          <w:p>
+            <w:pPr>
+              <w:spacing w:before="60"/>
+              <w:jc w:val="center"/>
+              <w:rPr>
+                <w:rFonts w:ascii="Candara" w:hAnsi="Candara"/>
+              </w:rPr>
+            </w:pPr>
+            <w:r>
+              <w:rPr>
+                <w:rFonts w:ascii="Candara" w:hAnsi="Candara"/>
+              </w:rPr>
+              <w:t>1,03C</w:t>
+            </w:r>
+          </w:p>
+        </w:tc>
+        <w:tc>
+          <w:tcPr>
+            <w:tcW w:w="1614" w:type="dxa"/>
+          </w:tcPr>
+          <w:p>
+            <w:pPr>
+              <w:spacing w:before="60"/>
+              <w:jc w:val="center"/>
+              <w:rPr>
+                <w:rFonts w:ascii="Candara" w:hAnsi="Candara"/>
+              </w:rPr>
+            </w:pPr>
+            <w:r>
+              <w:rPr>
+                <w:rFonts w:ascii="Candara" w:hAnsi="Candara"/>
+              </w:rPr>
+              <w:t>14942</w:t>
+            </w:r>
+          </w:p>
+        </w:tc>
+        <w:tc>
+          <w:tcPr>
+            <w:tcW w:w="1704" w:type="dxa"/>
+          </w:tcPr>
+          <w:p>
+            <w:pPr>
+              <w:spacing w:before="60"/>
+              <w:jc w:val="center"/>
+              <w:rPr>
+                <w:rFonts w:ascii="Candara" w:hAnsi="Candara"/>
+              </w:rPr>
+            </w:pPr>
+            <w:r>
+              <w:rPr>
+                <w:rFonts w:ascii="Candara" w:hAnsi="Candara"/>
+              </w:rPr>
+              <w:t>14942</w:t>
+            </w:r>
+          </w:p>
+        </w:tc>
+        <w:tc>
+          <w:tcPr>
+            <w:tcW w:w="862" w:type="dxa"/>
+          </w:tcPr>
+          <w:p>
+            <w:pPr>
+              <w:spacing w:before="60"/>
+              <w:jc w:val="center"/>
+              <w:rPr>
+                <w:rFonts w:ascii="Candara" w:hAnsi="Candara"/>
+              </w:rPr>
+            </w:pPr>
+            <w:r>
+              <w:rPr>
+                <w:rFonts w:ascii="Candara" w:hAnsi="Candara"/>
+              </w:rPr>
+              <w:t>1</w:t>
+            </w:r>
+          </w:p>
+        </w:tc>
+        <w:tc>
+          <w:tcPr>
+            <w:tcW w:w="1614" w:type="dxa"/>
+          </w:tcPr>
+          <w:p>
+            <w:pPr>
+              <w:spacing w:before="60"/>
+              <w:jc w:val="center"/>
+              <w:rPr>
+                <w:rFonts w:ascii="Candara" w:hAnsi="Candara"/>
+              </w:rPr>
+            </w:pPr>
+            <w:r>
+              <w:rPr>
+                <w:rFonts w:ascii="Candara" w:hAnsi="Candara"/>
+              </w:rPr>
+              <w:t>15.390,26C</w:t>
+            </w:r>
+          </w:p>
+        </w:tc>
+        <w:tc>
+          <w:tcPr>
+            <w:tcW w:w="1919" w:type="dxa"/>
+          </w:tcPr>
+          <w:p>
+            <w:pPr>
+              <w:spacing w:before="60"/>
+              <w:jc w:val="center"/>
+              <w:rPr>
+                <w:rFonts w:ascii="Candara" w:hAnsi="Candara"/>
+              </w:rPr>
+            </w:pPr>
+            <w:r>
+              <w:rPr>
+                <w:rFonts w:ascii="Candara" w:hAnsi="Candara"/>
+              </w:rPr>
+              <w:t>6,14</w:t>
+            </w:r>
+            <w:r>
+              <w:rPr>
+                <w:rFonts w:ascii="Candara" w:hAnsi="Candara"/>
+              </w:rPr>
+              <w:t xml:space="preserve"> * 10</w:t>
+            </w:r>
+            <w:r>
+              <w:rPr>
+                <w:rFonts w:ascii="Candara" w:hAnsi="Candara"/>
+                <w:vertAlign w:val="superscript"/>
+              </w:rPr>
+              <w:t>-5</w:t>
+            </w:r>
+            <w:r>
+              <w:rPr>
+                <w:rFonts w:ascii="Candara" w:hAnsi="Candara"/>
+              </w:rPr>
+              <w:t xml:space="preserve"> * 1/(C*K)</w:t>
+            </w:r>
+          </w:p>
+        </w:tc>
+      </w:tr>
+      <w:tr>
+        <w:trPr>
+          <w:jc w:val="center"/>
+        </w:trPr>
+        <w:tc>
+          <w:tcPr>
+            <w:tcW w:w="1505" w:type="dxa"/>
+          </w:tcPr>
+          <w:p>
+            <w:pPr>
+              <w:spacing w:before="60"/>
+              <w:jc w:val="center"/>
+              <w:rPr>
+                <w:rFonts w:ascii="Candara" w:hAnsi="Candara"/>
+              </w:rPr>
+            </w:pPr>
+            <w:r>
+              <w:rPr>
+                <w:rFonts w:ascii="Candara" w:hAnsi="Candara"/>
+              </w:rPr>
+              <w:t>1,12K</w:t>
+            </w:r>
+          </w:p>
+        </w:tc>
+        <w:tc>
+          <w:tcPr>
+            <w:tcW w:w="1538" w:type="dxa"/>
+          </w:tcPr>
+          <w:p>
+            <w:pPr>
+              <w:spacing w:before="60"/>
+              <w:jc w:val="center"/>
+              <w:rPr>
+                <w:rFonts w:ascii="Candara" w:hAnsi="Candara"/>
+              </w:rPr>
+            </w:pPr>
+            <w:r>
+              <w:rPr>
+                <w:rFonts w:ascii="Candara" w:hAnsi="Candara"/>
+              </w:rPr>
+              <w:t>1,04C</w:t>
+            </w:r>
+          </w:p>
+        </w:tc>
+        <w:tc>
+          <w:tcPr>
+            <w:tcW w:w="1614" w:type="dxa"/>
+          </w:tcPr>
+          <w:p>
+            <w:pPr>
+              <w:spacing w:before="60"/>
+              <w:jc w:val="center"/>
+              <w:rPr>
+                <w:rFonts w:ascii="Candara" w:hAnsi="Candara"/>
+              </w:rPr>
+            </w:pPr>
+            <w:r>
+              <w:rPr>
+                <w:rFonts w:ascii="Candara" w:hAnsi="Candara"/>
+              </w:rPr>
+              <w:t>14769</w:t>
+            </w:r>
+          </w:p>
+        </w:tc>
+        <w:tc>
+          <w:tcPr>
+            <w:tcW w:w="1704" w:type="dxa"/>
+          </w:tcPr>
+          <w:p>
+            <w:pPr>
+              <w:spacing w:before="60"/>
+              <w:jc w:val="center"/>
+              <w:rPr>
+                <w:rFonts w:ascii="Candara" w:hAnsi="Candara"/>
+              </w:rPr>
+            </w:pPr>
+            <w:r>
+              <w:rPr>
+                <w:rFonts w:ascii="Candara" w:hAnsi="Candara"/>
+              </w:rPr>
+              <w:t>13707</w:t>
+            </w:r>
+          </w:p>
+        </w:tc>
+        <w:tc>
+          <w:tcPr>
+            <w:tcW w:w="862" w:type="dxa"/>
+          </w:tcPr>
+          <w:p>
+            <w:pPr>
+              <w:spacing w:before="60"/>
+              <w:jc w:val="center"/>
+              <w:rPr>
+                <w:rFonts w:ascii="Candara" w:hAnsi="Candara"/>
+              </w:rPr>
+            </w:pPr>
+            <w:r>
+              <w:rPr>
+                <w:rFonts w:ascii="Candara" w:hAnsi="Candara"/>
+              </w:rPr>
+              <w:t>1,07748</w:t>
+            </w:r>
+          </w:p>
+        </w:tc>
+        <w:tc>
+          <w:tcPr>
+            <w:tcW w:w="1614" w:type="dxa"/>
+          </w:tcPr>
+          <w:p>
+            <w:pPr>
+              <w:spacing w:before="60"/>
+              <w:jc w:val="center"/>
+              <w:rPr>
+                <w:rFonts w:ascii="Candara" w:hAnsi="Candara"/>
+              </w:rPr>
+            </w:pPr>
+            <w:r>
+              <w:rPr>
+                <w:rFonts w:ascii="Candara" w:hAnsi="Candara"/>
+              </w:rPr>
+              <w:t>15.359,76C</w:t>
+            </w:r>
+          </w:p>
+        </w:tc>
+        <w:tc>
+          <w:tcPr>
+            <w:tcW w:w="1919" w:type="dxa"/>
+          </w:tcPr>
+          <w:p>
+            <w:pPr>
+              <w:spacing w:before="60"/>
+              <w:jc w:val="center"/>
+              <w:rPr>
+                <w:rFonts w:ascii="Candara" w:hAnsi="Candara"/>
+              </w:rPr>
+            </w:pPr>
+            <w:r>
+              <w:rPr>
+                <w:rFonts w:ascii="Candara" w:hAnsi="Candara"/>
+              </w:rPr>
+              <w:t>5.813</w:t>
+            </w:r>
+            <w:r>
+              <w:rPr>
+                <w:rFonts w:ascii="Candara" w:hAnsi="Candara"/>
+              </w:rPr>
+              <w:t xml:space="preserve"> * 10</w:t>
+            </w:r>
+            <w:r>
+              <w:rPr>
+                <w:rFonts w:ascii="Candara" w:hAnsi="Candara"/>
+                <w:vertAlign w:val="superscript"/>
+              </w:rPr>
+              <w:t>-5</w:t>
+            </w:r>
+            <w:r>
+              <w:rPr>
+                <w:rFonts w:ascii="Candara" w:hAnsi="Candara"/>
+              </w:rPr>
+              <w:t xml:space="preserve"> * 1/(C*K)</w:t>
+            </w:r>
+          </w:p>
+        </w:tc>
+      </w:tr>
+      <w:tr>
+        <w:trPr>
+          <w:jc w:val="center"/>
+        </w:trPr>
+        <w:tc>
+          <w:tcPr>
+            <w:tcW w:w="1505" w:type="dxa"/>
+          </w:tcPr>
+          <w:p>
+            <w:pPr>
+              <w:spacing w:before="60"/>
+              <w:jc w:val="center"/>
+              <w:rPr>
+                <w:rFonts w:ascii="Candara" w:hAnsi="Candara"/>
+              </w:rPr>
+            </w:pPr>
+            <w:r>
+              <w:rPr>
+                <w:rFonts w:ascii="Candara" w:hAnsi="Candara"/>
+              </w:rPr>
+              <w:t>1,13K</w:t>
+            </w:r>
+          </w:p>
+        </w:tc>
+        <w:tc>
+          <w:tcPr>
+            <w:tcW w:w="1538" w:type="dxa"/>
+          </w:tcPr>
+          <w:p>
+            <w:pPr>
+              <w:spacing w:before="60"/>
+              <w:jc w:val="center"/>
+              <w:rPr>
+                <w:rFonts w:ascii="Candara" w:hAnsi="Candara"/>
+              </w:rPr>
+            </w:pPr>
+            <w:r>
+              <w:rPr>
+                <w:rFonts w:ascii="Candara" w:hAnsi="Candara"/>
+              </w:rPr>
+              <w:t>1,05C</w:t>
+            </w:r>
+          </w:p>
+        </w:tc>
+        <w:tc>
+          <w:tcPr>
+            <w:tcW w:w="1614" w:type="dxa"/>
+          </w:tcPr>
+          <w:p>
+            <w:pPr>
+              <w:spacing w:before="60"/>
+              <w:jc w:val="center"/>
+              <w:rPr>
+                <w:rFonts w:ascii="Candara" w:hAnsi="Candara"/>
+              </w:rPr>
+            </w:pPr>
+            <w:r>
+              <w:rPr>
+                <w:rFonts w:ascii="Candara" w:hAnsi="Candara"/>
+              </w:rPr>
+              <w:t>14507</w:t>
+            </w:r>
+          </w:p>
+        </w:tc>
+        <w:tc>
+          <w:tcPr>
+            <w:tcW w:w="1704" w:type="dxa"/>
+          </w:tcPr>
+          <w:p>
+            <w:pPr>
+              <w:spacing w:before="60"/>
+              <w:jc w:val="center"/>
+              <w:rPr>
+                <w:rFonts w:ascii="Candara" w:hAnsi="Candara"/>
+              </w:rPr>
+            </w:pPr>
+            <w:r>
+              <w:rPr>
+                <w:rFonts w:ascii="Candara" w:hAnsi="Candara"/>
+              </w:rPr>
+              <w:t>13707</w:t>
+            </w:r>
+          </w:p>
+        </w:tc>
+        <w:tc>
+          <w:tcPr>
+            <w:tcW w:w="862" w:type="dxa"/>
+          </w:tcPr>
+          <w:p>
+            <w:pPr>
+              <w:spacing w:before="60"/>
+              <w:jc w:val="center"/>
+              <w:rPr>
+                <w:rFonts w:ascii="Candara" w:hAnsi="Candara"/>
+              </w:rPr>
+            </w:pPr>
+            <w:r>
+              <w:rPr>
+                <w:rFonts w:ascii="Candara" w:hAnsi="Candara"/>
+              </w:rPr>
+              <w:t>1,05836</w:t>
+            </w:r>
+          </w:p>
+        </w:tc>
+        <w:tc>
+          <w:tcPr>
+            <w:tcW w:w="1614" w:type="dxa"/>
+          </w:tcPr>
+          <w:p>
+            <w:pPr>
+              <w:spacing w:before="60"/>
+              <w:jc w:val="center"/>
+              <w:rPr>
+                <w:rFonts w:ascii="Candara" w:hAnsi="Candara"/>
+              </w:rPr>
+            </w:pPr>
+            <w:r>
+              <w:rPr>
+                <w:rFonts w:ascii="Candara" w:hAnsi="Candara"/>
+              </w:rPr>
+              <w:t>15.232,35C</w:t>
+            </w:r>
+          </w:p>
+        </w:tc>
+        <w:tc>
+          <w:tcPr>
+            <w:tcW w:w="1919" w:type="dxa"/>
+          </w:tcPr>
+          <w:p>
+            <w:pPr>
+              <w:spacing w:before="60"/>
+              <w:jc w:val="center"/>
+              <w:rPr>
+                <w:rFonts w:ascii="Candara" w:hAnsi="Candara"/>
+              </w:rPr>
+            </w:pPr>
+            <w:r>
+              <w:rPr>
+                <w:rFonts w:ascii="Candara" w:hAnsi="Candara"/>
+              </w:rPr>
+              <w:t>5.810</w:t>
+            </w:r>
+            <w:r>
+              <w:rPr>
+                <w:rFonts w:ascii="Candara" w:hAnsi="Candara"/>
+              </w:rPr>
+              <w:t xml:space="preserve"> * 10</w:t>
+            </w:r>
+            <w:r>
+              <w:rPr>
+                <w:rFonts w:ascii="Candara" w:hAnsi="Candara"/>
+                <w:vertAlign w:val="superscript"/>
+              </w:rPr>
+              <w:t>-5</w:t>
+            </w:r>
+            <w:r>
+              <w:rPr>
+                <w:rFonts w:ascii="Candara" w:hAnsi="Candara"/>
+              </w:rPr>
+              <w:t xml:space="preserve"> * 1/(C*K)</w:t>
+            </w:r>
+          </w:p>
+        </w:tc>
+      </w:tr>
+      <w:tr>
+        <w:trPr>
+          <w:jc w:val="center"/>
+        </w:trPr>
+        <w:tc>
+          <w:tcPr>
+            <w:tcW w:w="1505" w:type="dxa"/>
+          </w:tcPr>
+          <w:p>
+            <w:pPr>
+              <w:spacing w:before="60"/>
+              <w:jc w:val="center"/>
+              <w:rPr>
+                <w:rFonts w:ascii="Candara" w:hAnsi="Candara"/>
+              </w:rPr>
+            </w:pPr>
+            <w:r>
+              <w:rPr>
+                <w:rFonts w:ascii="Candara" w:hAnsi="Candara"/>
+              </w:rPr>
+              <w:t>1,13K</w:t>
+            </w:r>
+          </w:p>
+        </w:tc>
+        <w:tc>
+          <w:tcPr>
+            <w:tcW w:w="1538" w:type="dxa"/>
+          </w:tcPr>
+          <w:p>
+            <w:pPr>
+              <w:spacing w:before="60"/>
+              <w:jc w:val="center"/>
+              <w:rPr>
+                <w:rFonts w:ascii="Candara" w:hAnsi="Candara"/>
+              </w:rPr>
+            </w:pPr>
+            <w:r>
+              <w:rPr>
+                <w:rFonts w:ascii="Candara" w:hAnsi="Candara"/>
+              </w:rPr>
+              <w:t>1,04C</w:t>
+            </w:r>
+          </w:p>
+        </w:tc>
+        <w:tc>
+          <w:tcPr>
+            <w:tcW w:w="1614" w:type="dxa"/>
+          </w:tcPr>
+          <w:p>
+            <w:pPr>
+              <w:spacing w:before="60"/>
+              <w:jc w:val="center"/>
+              <w:rPr>
+                <w:rFonts w:ascii="Candara" w:hAnsi="Candara"/>
+              </w:rPr>
+            </w:pPr>
+            <w:r>
+              <w:rPr>
+                <w:rFonts w:ascii="Candara" w:hAnsi="Candara"/>
+              </w:rPr>
+              <w:t>14439</w:t>
+            </w:r>
+          </w:p>
+        </w:tc>
+        <w:tc>
+          <w:tcPr>
+            <w:tcW w:w="1704" w:type="dxa"/>
+          </w:tcPr>
+          <w:p>
+            <w:pPr>
+              <w:spacing w:before="60"/>
+              <w:jc w:val="center"/>
+              <w:rPr>
+                <w:rFonts w:ascii="Candara" w:hAnsi="Candara"/>
+              </w:rPr>
+            </w:pPr>
+            <w:r>
+              <w:rPr>
+                <w:rFonts w:ascii="Candara" w:hAnsi="Candara"/>
+              </w:rPr>
+              <w:t>13707</w:t>
+            </w:r>
+          </w:p>
+        </w:tc>
+        <w:tc>
+          <w:tcPr>
+            <w:tcW w:w="862" w:type="dxa"/>
+          </w:tcPr>
+          <w:p>
+            <w:pPr>
+              <w:spacing w:before="60"/>
+              <w:jc w:val="center"/>
+              <w:rPr>
+                <w:rFonts w:ascii="Candara" w:hAnsi="Candara"/>
+              </w:rPr>
+            </w:pPr>
+            <w:r>
+              <w:rPr>
+                <w:rFonts w:ascii="Candara" w:hAnsi="Candara"/>
+              </w:rPr>
+              <w:t>1,0534</w:t>
+            </w:r>
+          </w:p>
+        </w:tc>
+        <w:tc>
+          <w:tcPr>
+            <w:tcW w:w="1614" w:type="dxa"/>
+          </w:tcPr>
+          <w:p>
+            <w:pPr>
+              <w:spacing w:before="60"/>
+              <w:jc w:val="center"/>
+              <w:rPr>
+                <w:rFonts w:ascii="Candara" w:hAnsi="Candara"/>
+              </w:rPr>
+            </w:pPr>
+            <w:r>
+              <w:rPr>
+                <w:rFonts w:ascii="Candara" w:hAnsi="Candara"/>
+              </w:rPr>
+              <w:t>15.016,56C</w:t>
+            </w:r>
+          </w:p>
+        </w:tc>
+        <w:tc>
+          <w:tcPr>
+            <w:tcW w:w="1919" w:type="dxa"/>
+          </w:tcPr>
+          <w:p>
+            <w:pPr>
+              <w:spacing w:before="60"/>
+              <w:jc w:val="center"/>
+              <w:rPr>
+                <w:rFonts w:ascii="Candara" w:hAnsi="Candara"/>
+              </w:rPr>
+            </w:pPr>
+            <w:r>
+              <w:rPr>
+                <w:rFonts w:ascii="Candara" w:hAnsi="Candara"/>
+              </w:rPr>
+              <w:t>5,89</w:t>
+            </w:r>
+            <w:r>
+              <w:rPr>
+                <w:rFonts w:ascii="Candara" w:hAnsi="Candara"/>
+              </w:rPr>
+              <w:t xml:space="preserve"> * 10</w:t>
+            </w:r>
+            <w:r>
+              <w:rPr>
+                <w:rFonts w:ascii="Candara" w:hAnsi="Candara"/>
+                <w:vertAlign w:val="superscript"/>
+              </w:rPr>
+              <w:t>-5</w:t>
+            </w:r>
+            <w:r>
+              <w:rPr>
+                <w:rFonts w:ascii="Candara" w:hAnsi="Candara"/>
+              </w:rPr>
+              <w:t xml:space="preserve"> * 1/(C*K)</w:t>
+            </w:r>
+          </w:p>
+        </w:tc>
+      </w:tr>
+      <w:tr>
+        <w:trPr>
+          <w:jc w:val="center"/>
+        </w:trPr>
+        <w:tc>
+          <w:tcPr>
+            <w:tcW w:w="1505" w:type="dxa"/>
+          </w:tcPr>
+          <w:p>
+            <w:pPr>
+              <w:spacing w:before="60"/>
+              <w:jc w:val="center"/>
+              <w:rPr>
+                <w:rFonts w:ascii="Candara" w:hAnsi="Candara"/>
+              </w:rPr>
+            </w:pPr>
+            <w:r>
+              <w:rPr>
+                <w:rFonts w:ascii="Candara" w:hAnsi="Candara"/>
+              </w:rPr>
+              <w:t>1,14K</w:t>
+            </w:r>
+          </w:p>
+        </w:tc>
+        <w:tc>
+          <w:tcPr>
+            <w:tcW w:w="1538" w:type="dxa"/>
+          </w:tcPr>
+          <w:p>
+            <w:pPr>
+              <w:spacing w:before="60"/>
+              <w:jc w:val="center"/>
+              <w:rPr>
+                <w:rFonts w:ascii="Candara" w:hAnsi="Candara"/>
+                <w:lang w:val="el-GR"/>
+              </w:rPr>
+            </w:pPr>
+            <w:r>
+              <w:rPr>
+                <w:rFonts w:ascii="Candara" w:hAnsi="Candara"/>
+              </w:rPr>
+              <w:t>1,05C</w:t>
+            </w:r>
+          </w:p>
+        </w:tc>
+        <w:tc>
+          <w:tcPr>
+            <w:tcW w:w="1614" w:type="dxa"/>
+          </w:tcPr>
+          <w:p>
+            <w:pPr>
+              <w:spacing w:before="60"/>
+              <w:jc w:val="center"/>
+              <w:rPr>
+                <w:rFonts w:ascii="Candara" w:hAnsi="Candara"/>
+              </w:rPr>
+            </w:pPr>
+            <w:r>
+              <w:rPr>
+                <w:rFonts w:ascii="Candara" w:hAnsi="Candara"/>
+              </w:rPr>
+              <w:t>14308</w:t>
+            </w:r>
+          </w:p>
+        </w:tc>
+        <w:tc>
+          <w:tcPr>
+            <w:tcW w:w="1704" w:type="dxa"/>
+          </w:tcPr>
+          <w:p>
+            <w:pPr>
+              <w:spacing w:before="60"/>
+              <w:jc w:val="center"/>
+              <w:rPr>
+                <w:rFonts w:ascii="Candara" w:hAnsi="Candara"/>
+              </w:rPr>
+            </w:pPr>
+            <w:r>
+              <w:rPr>
+                <w:rFonts w:ascii="Candara" w:hAnsi="Candara"/>
+              </w:rPr>
+              <w:t>13707</w:t>
+            </w:r>
+          </w:p>
+        </w:tc>
+        <w:tc>
+          <w:tcPr>
+            <w:tcW w:w="862" w:type="dxa"/>
+          </w:tcPr>
+          <w:p>
+            <w:pPr>
+              <w:spacing w:before="60"/>
+              <w:jc w:val="center"/>
+              <w:rPr>
+                <w:rFonts w:ascii="Candara" w:hAnsi="Candara"/>
+              </w:rPr>
+            </w:pPr>
+            <w:r>
+              <w:rPr>
+                <w:rFonts w:ascii="Candara" w:hAnsi="Candara"/>
+              </w:rPr>
+              <w:t>1,04385</w:t>
+            </w:r>
+          </w:p>
+        </w:tc>
+        <w:tc>
+          <w:tcPr>
+            <w:tcW w:w="1614" w:type="dxa"/>
+          </w:tcPr>
+          <w:p>
+            <w:pPr>
+              <w:spacing w:before="60"/>
+              <w:jc w:val="center"/>
+              <w:rPr>
+                <w:rFonts w:ascii="Candara" w:hAnsi="Candara"/>
+              </w:rPr>
+            </w:pPr>
+            <w:r>
+              <w:rPr>
+                <w:rFonts w:ascii="Candara" w:hAnsi="Candara"/>
+              </w:rPr>
+              <w:t>15.023,4C</w:t>
+            </w:r>
+          </w:p>
+        </w:tc>
+        <w:tc>
+          <w:tcPr>
+            <w:tcW w:w="1919" w:type="dxa"/>
+          </w:tcPr>
+          <w:p>
+            <w:pPr>
+              <w:spacing w:before="60"/>
+              <w:jc w:val="center"/>
+              <w:rPr>
+                <w:rFonts w:ascii="Candara" w:hAnsi="Candara"/>
+              </w:rPr>
+            </w:pPr>
+            <w:r>
+              <w:rPr>
+                <w:rFonts w:ascii="Candara" w:hAnsi="Candara"/>
+              </w:rPr>
+              <w:t>5,84 * 10</w:t>
+            </w:r>
+            <w:r>
+              <w:rPr>
+                <w:rFonts w:ascii="Candara" w:hAnsi="Candara"/>
+                <w:vertAlign w:val="superscript"/>
+              </w:rPr>
+              <w:t>-5</w:t>
+            </w:r>
+            <w:r>
+              <w:rPr>
+                <w:rFonts w:ascii="Candara" w:hAnsi="Candara"/>
+              </w:rPr>
+              <w:t xml:space="preserve"> * 1/(C*K)</w:t>
+            </w:r>
           </w:p>
         </w:tc>
       </w:tr>
@@ -4960,6 +7029,352 @@
       <w:pPr>
         <w:rPr>
           <w:lang w:val="el-GR" w:eastAsia="en-US"/>
+        </w:rPr>
+      </w:pPr>
+    </w:p>
+    <w:p>
+      <w:pPr>
+        <w:rPr>
+          <w:lang w:eastAsia="en-US"/>
+        </w:rPr>
+      </w:pPr>
+      <w:r>
+        <w:rPr>
+          <w:lang w:eastAsia="en-US"/>
+        </w:rPr>
+        <w:t>ID &amp; stall</w:t>
+      </w:r>
+      <w:r>
+        <w:rPr>
+          <w:lang w:eastAsia="en-US"/>
+        </w:rPr>
+        <w:t xml:space="preserve"> on branch with</w:t>
+      </w:r>
+      <w:r>
+        <w:rPr>
+          <w:lang w:eastAsia="en-US"/>
+        </w:rPr>
+        <w:t>out</w:t>
+      </w:r>
+      <w:r>
+        <w:rPr>
+          <w:lang w:eastAsia="en-US"/>
+        </w:rPr>
+        <w:t xml:space="preserve"> data forwarding</w:t>
+      </w:r>
+    </w:p>
+    <w:p>
+      <w:pPr>
+        <w:rPr>
+          <w:lang w:eastAsia="en-US"/>
+        </w:rPr>
+      </w:pPr>
+      <w:r>
+        <w:rPr>
+          <w:lang w:eastAsia="en-US"/>
+        </w:rPr>
+        <w:t>ID &amp; delay slot without data forwarding</w:t>
+      </w:r>
+    </w:p>
+    <w:p>
+      <w:pPr>
+        <w:rPr>
+          <w:lang w:eastAsia="en-US"/>
+        </w:rPr>
+      </w:pPr>
+      <w:r>
+        <w:rPr>
+          <w:lang w:eastAsia="en-US"/>
+        </w:rPr>
+        <w:t>EX &amp; delay slot without data forwarding</w:t>
+      </w:r>
+    </w:p>
+    <w:p>
+      <w:pPr>
+        <w:rPr>
+          <w:lang w:eastAsia="en-US"/>
+        </w:rPr>
+      </w:pPr>
+      <w:r>
+        <w:rPr>
+          <w:lang w:eastAsia="en-US"/>
+        </w:rPr>
+        <w:t>EX &amp; 1</w:t>
+      </w:r>
+      <w:r>
+        <w:rPr>
+          <w:lang w:eastAsia="en-US"/>
+        </w:rPr>
+        <w:t>-</w:t>
+      </w:r>
+      <w:r>
+        <w:rPr>
+          <w:lang w:eastAsia="en-US"/>
+        </w:rPr>
+        <w:t>bit</w:t>
+      </w:r>
+      <w:r>
+        <w:rPr>
+          <w:lang w:eastAsia="en-US"/>
+        </w:rPr>
+        <w:t xml:space="preserve"> branch predictor with</w:t>
+      </w:r>
+      <w:r>
+        <w:rPr>
+          <w:lang w:eastAsia="en-US"/>
+        </w:rPr>
+        <w:t>out</w:t>
+      </w:r>
+      <w:r>
+        <w:rPr>
+          <w:lang w:eastAsia="en-US"/>
+        </w:rPr>
+        <w:t xml:space="preserve"> data forwarding</w:t>
+      </w:r>
+    </w:p>
+    <w:p>
+      <w:pPr>
+        <w:rPr>
+          <w:lang w:eastAsia="en-US"/>
+        </w:rPr>
+      </w:pPr>
+      <w:r>
+        <w:rPr>
+          <w:lang w:eastAsia="en-US"/>
+        </w:rPr>
+        <w:t>EX &amp; 2</w:t>
+      </w:r>
+      <w:r>
+        <w:rPr>
+          <w:lang w:eastAsia="en-US"/>
+        </w:rPr>
+        <w:t>-</w:t>
+      </w:r>
+      <w:r>
+        <w:rPr>
+          <w:lang w:eastAsia="en-US"/>
+        </w:rPr>
+        <w:t>bit</w:t>
+      </w:r>
+      <w:r>
+        <w:rPr>
+          <w:lang w:eastAsia="en-US"/>
+        </w:rPr>
+        <w:t xml:space="preserve"> branch predictor with</w:t>
+      </w:r>
+      <w:r>
+        <w:rPr>
+          <w:lang w:eastAsia="en-US"/>
+        </w:rPr>
+        <w:t>out</w:t>
+      </w:r>
+      <w:r>
+        <w:rPr>
+          <w:lang w:eastAsia="en-US"/>
+        </w:rPr>
+        <w:t xml:space="preserve"> data forwarding</w:t>
+      </w:r>
+    </w:p>
+    <w:p>
+      <w:pPr>
+        <w:rPr>
+          <w:lang w:eastAsia="en-US"/>
+        </w:rPr>
+      </w:pPr>
+      <w:r>
+        <w:rPr>
+          <w:lang w:eastAsia="en-US"/>
+        </w:rPr>
+        <w:t>ID &amp; 1</w:t>
+      </w:r>
+      <w:r>
+        <w:rPr>
+          <w:lang w:eastAsia="en-US"/>
+        </w:rPr>
+        <w:t>-</w:t>
+      </w:r>
+      <w:r>
+        <w:rPr>
+          <w:lang w:eastAsia="en-US"/>
+        </w:rPr>
+        <w:t>bit</w:t>
+      </w:r>
+      <w:r>
+        <w:rPr>
+          <w:lang w:eastAsia="en-US"/>
+        </w:rPr>
+        <w:t xml:space="preserve"> </w:t>
+      </w:r>
+      <w:r>
+        <w:rPr>
+          <w:lang w:eastAsia="en-US"/>
+        </w:rPr>
+        <w:t>branch predictor with</w:t>
+      </w:r>
+      <w:r>
+        <w:rPr>
+          <w:lang w:eastAsia="en-US"/>
+        </w:rPr>
+        <w:t>out</w:t>
+      </w:r>
+      <w:r>
+        <w:rPr>
+          <w:lang w:eastAsia="en-US"/>
+        </w:rPr>
+        <w:t xml:space="preserve"> data forwarding</w:t>
+      </w:r>
+    </w:p>
+    <w:p>
+      <w:pPr>
+        <w:rPr>
+          <w:lang w:eastAsia="en-US"/>
+        </w:rPr>
+      </w:pPr>
+      <w:r>
+        <w:rPr>
+          <w:lang w:eastAsia="en-US"/>
+        </w:rPr>
+        <w:t>ID &amp; 2</w:t>
+      </w:r>
+      <w:r>
+        <w:rPr>
+          <w:lang w:eastAsia="en-US"/>
+        </w:rPr>
+        <w:t>-</w:t>
+      </w:r>
+      <w:r>
+        <w:rPr>
+          <w:lang w:eastAsia="en-US"/>
+        </w:rPr>
+        <w:t>bit</w:t>
+      </w:r>
+      <w:r>
+        <w:rPr>
+          <w:lang w:eastAsia="en-US"/>
+        </w:rPr>
+        <w:t xml:space="preserve"> </w:t>
+      </w:r>
+      <w:r>
+        <w:rPr>
+          <w:lang w:eastAsia="en-US"/>
+        </w:rPr>
+        <w:t>branch predictor with</w:t>
+      </w:r>
+      <w:r>
+        <w:rPr>
+          <w:lang w:eastAsia="en-US"/>
+        </w:rPr>
+        <w:t>out</w:t>
+      </w:r>
+      <w:r>
+        <w:rPr>
+          <w:lang w:eastAsia="en-US"/>
+        </w:rPr>
+        <w:t xml:space="preserve"> data forwarding</w:t>
+      </w:r>
+    </w:p>
+    <w:p>
+      <w:pPr>
+        <w:rPr>
+          <w:lang w:eastAsia="en-US"/>
+        </w:rPr>
+      </w:pPr>
+    </w:p>
+    <w:p>
+      <w:pPr>
+        <w:rPr>
+          <w:lang w:eastAsia="en-US"/>
+        </w:rPr>
+      </w:pPr>
+      <w:r>
+        <w:rPr>
+          <w:lang w:eastAsia="en-US"/>
+        </w:rPr>
+        <w:t>ID &amp; stall on branch with data forwarding</w:t>
+      </w:r>
+    </w:p>
+    <w:p>
+      <w:pPr>
+        <w:rPr>
+          <w:lang w:eastAsia="en-US"/>
+        </w:rPr>
+      </w:pPr>
+      <w:r>
+        <w:rPr>
+          <w:lang w:eastAsia="en-US"/>
+        </w:rPr>
+        <w:t>ID &amp; delay slot without data forwarding</w:t>
+      </w:r>
+    </w:p>
+    <w:p>
+      <w:pPr>
+        <w:rPr>
+          <w:lang w:eastAsia="en-US"/>
+        </w:rPr>
+      </w:pPr>
+      <w:r>
+        <w:rPr>
+          <w:lang w:eastAsia="en-US"/>
+        </w:rPr>
+        <w:t>EX &amp; delay slot without data forwarding</w:t>
+      </w:r>
+    </w:p>
+    <w:p>
+      <w:pPr>
+        <w:rPr>
+          <w:lang w:eastAsia="en-US"/>
+        </w:rPr>
+      </w:pPr>
+      <w:r>
+        <w:rPr>
+          <w:lang w:eastAsia="en-US"/>
+        </w:rPr>
+        <w:t>EX &amp; 1-bit branch predictor with data forwarding</w:t>
+      </w:r>
+    </w:p>
+    <w:p>
+      <w:pPr>
+        <w:rPr>
+          <w:lang w:eastAsia="en-US"/>
+        </w:rPr>
+      </w:pPr>
+      <w:r>
+        <w:rPr>
+          <w:lang w:eastAsia="en-US"/>
+        </w:rPr>
+        <w:t>EX &amp; 2-bit branch predictor with data forwarding</w:t>
+      </w:r>
+    </w:p>
+    <w:p>
+      <w:pPr>
+        <w:rPr>
+          <w:lang w:eastAsia="en-US"/>
+        </w:rPr>
+      </w:pPr>
+      <w:r>
+        <w:rPr>
+          <w:lang w:eastAsia="en-US"/>
+        </w:rPr>
+        <w:t>ID &amp; 1-bit branch predictor with data forwarding</w:t>
+      </w:r>
+    </w:p>
+    <w:p>
+      <w:pPr>
+        <w:rPr>
+          <w:lang w:eastAsia="en-US"/>
+        </w:rPr>
+      </w:pPr>
+      <w:r>
+        <w:rPr>
+          <w:lang w:eastAsia="en-US"/>
+        </w:rPr>
+        <w:t>ID &amp; 2-bit branch predictor with data forwarding</w:t>
+      </w:r>
+    </w:p>
+    <w:p>
+      <w:pPr>
+        <w:rPr>
+          <w:lang w:eastAsia="en-US"/>
         </w:rPr>
       </w:pPr>
     </w:p>
@@ -4979,6 +7394,7 @@
           <w:i w:val="0"/>
           <w:sz w:val="20"/>
           <w:u w:val="none"/>
+          <w:lang w:val="en-US"/>
         </w:rPr>
       </w:pPr>
       <w:r>
@@ -5814,6 +8230,50 @@
     <w:lsdException w:name="Subtitle" w:qFormat="1"/>
     <w:lsdException w:name="Strong" w:qFormat="1"/>
     <w:lsdException w:name="Emphasis" w:qFormat="1"/>
+    <w:lsdException w:name="Normal Table" w:semiHidden="1" w:unhideWhenUsed="1"/>
+    <w:lsdException w:name="Table Simple 1" w:semiHidden="1" w:unhideWhenUsed="1"/>
+    <w:lsdException w:name="Table Simple 2" w:semiHidden="1" w:unhideWhenUsed="1"/>
+    <w:lsdException w:name="Table Simple 3" w:semiHidden="1" w:unhideWhenUsed="1"/>
+    <w:lsdException w:name="Table Classic 1" w:semiHidden="1" w:unhideWhenUsed="1"/>
+    <w:lsdException w:name="Table Classic 2" w:semiHidden="1" w:unhideWhenUsed="1"/>
+    <w:lsdException w:name="Table Classic 3" w:semiHidden="1" w:unhideWhenUsed="1"/>
+    <w:lsdException w:name="Table Classic 4" w:semiHidden="1" w:unhideWhenUsed="1"/>
+    <w:lsdException w:name="Table Colorful 1" w:semiHidden="1" w:unhideWhenUsed="1"/>
+    <w:lsdException w:name="Table Colorful 2" w:semiHidden="1" w:unhideWhenUsed="1"/>
+    <w:lsdException w:name="Table Colorful 3" w:semiHidden="1" w:unhideWhenUsed="1"/>
+    <w:lsdException w:name="Table Columns 1" w:semiHidden="1" w:unhideWhenUsed="1"/>
+    <w:lsdException w:name="Table Columns 2" w:semiHidden="1" w:unhideWhenUsed="1"/>
+    <w:lsdException w:name="Table Columns 3" w:semiHidden="1" w:unhideWhenUsed="1"/>
+    <w:lsdException w:name="Table Columns 4" w:semiHidden="1" w:unhideWhenUsed="1"/>
+    <w:lsdException w:name="Table Columns 5" w:semiHidden="1" w:unhideWhenUsed="1"/>
+    <w:lsdException w:name="Table Grid 1" w:semiHidden="1" w:unhideWhenUsed="1"/>
+    <w:lsdException w:name="Table Grid 2" w:semiHidden="1" w:unhideWhenUsed="1"/>
+    <w:lsdException w:name="Table Grid 3" w:semiHidden="1" w:unhideWhenUsed="1"/>
+    <w:lsdException w:name="Table Grid 4" w:semiHidden="1" w:unhideWhenUsed="1"/>
+    <w:lsdException w:name="Table Grid 5" w:semiHidden="1" w:unhideWhenUsed="1"/>
+    <w:lsdException w:name="Table Grid 6" w:semiHidden="1" w:unhideWhenUsed="1"/>
+    <w:lsdException w:name="Table Grid 7" w:semiHidden="1" w:unhideWhenUsed="1"/>
+    <w:lsdException w:name="Table Grid 8" w:semiHidden="1" w:unhideWhenUsed="1"/>
+    <w:lsdException w:name="Table List 1" w:semiHidden="1" w:unhideWhenUsed="1"/>
+    <w:lsdException w:name="Table List 2" w:semiHidden="1" w:unhideWhenUsed="1"/>
+    <w:lsdException w:name="Table List 3" w:semiHidden="1" w:unhideWhenUsed="1"/>
+    <w:lsdException w:name="Table List 4" w:semiHidden="1" w:unhideWhenUsed="1"/>
+    <w:lsdException w:name="Table List 5" w:semiHidden="1" w:unhideWhenUsed="1"/>
+    <w:lsdException w:name="Table List 6" w:semiHidden="1" w:unhideWhenUsed="1"/>
+    <w:lsdException w:name="Table List 7" w:semiHidden="1" w:unhideWhenUsed="1"/>
+    <w:lsdException w:name="Table List 8" w:semiHidden="1" w:unhideWhenUsed="1"/>
+    <w:lsdException w:name="Table 3D effects 1" w:semiHidden="1" w:unhideWhenUsed="1"/>
+    <w:lsdException w:name="Table 3D effects 2" w:semiHidden="1" w:unhideWhenUsed="1"/>
+    <w:lsdException w:name="Table 3D effects 3" w:semiHidden="1" w:unhideWhenUsed="1"/>
+    <w:lsdException w:name="Table Contemporary" w:semiHidden="1" w:unhideWhenUsed="1"/>
+    <w:lsdException w:name="Table Elegant" w:semiHidden="1" w:unhideWhenUsed="1"/>
+    <w:lsdException w:name="Table Professional" w:semiHidden="1" w:unhideWhenUsed="1"/>
+    <w:lsdException w:name="Table Subtle 1" w:semiHidden="1" w:unhideWhenUsed="1"/>
+    <w:lsdException w:name="Table Subtle 2" w:semiHidden="1" w:unhideWhenUsed="1"/>
+    <w:lsdException w:name="Table Web 1" w:semiHidden="1" w:unhideWhenUsed="1"/>
+    <w:lsdException w:name="Table Web 2" w:semiHidden="1" w:unhideWhenUsed="1"/>
+    <w:lsdException w:name="Table Web 3" w:semiHidden="1" w:unhideWhenUsed="1"/>
+    <w:lsdException w:name="Table Theme" w:semiHidden="1" w:unhideWhenUsed="1"/>
     <w:lsdException w:name="Placeholder Text" w:semiHidden="1" w:uiPriority="99"/>
     <w:lsdException w:name="No Spacing" w:uiPriority="1" w:qFormat="1"/>
     <w:lsdException w:name="Light Shading" w:uiPriority="60"/>
@@ -6038,6 +8498,7 @@
   <w:style w:type="paragraph" w:default="1" w:styleId="Normal">
     <w:name w:val="Normal"/>
     <w:qFormat/>
+    <w:rsid w:val="00D256EB"/>
     <w:rPr>
       <w:lang w:val="en-US"/>
     </w:rPr>
@@ -6085,11 +8546,15 @@
   </w:style>
   <w:style w:type="character" w:default="1" w:styleId="DefaultParagraphFont">
     <w:name w:val="Default Paragraph Font"/>
+    <w:uiPriority w:val="1"/>
     <w:semiHidden/>
+    <w:unhideWhenUsed/>
   </w:style>
   <w:style w:type="table" w:default="1" w:styleId="TableNormal">
     <w:name w:val="Normal Table"/>
+    <w:uiPriority w:val="99"/>
     <w:semiHidden/>
+    <w:unhideWhenUsed/>
     <w:tblPr>
       <w:tblInd w:w="0" w:type="dxa"/>
       <w:tblCellMar>
@@ -6102,7 +8567,9 @@
   </w:style>
   <w:style w:type="numbering" w:default="1" w:styleId="NoList">
     <w:name w:val="No List"/>
+    <w:uiPriority w:val="99"/>
     <w:semiHidden/>
+    <w:unhideWhenUsed/>
   </w:style>
   <w:style w:type="paragraph" w:styleId="BodyText">
     <w:name w:val="Body Text"/>

</xml_diff>

<commit_message>
Added comment for version tested
</commit_message>
<xml_diff>
--- a/ca-II-handout-1-winter-2021-2022.docx
+++ b/ca-II-handout-1-winter-2021-2022.docx
@@ -186,8 +186,9 @@
                 <w:szCs w:val="18"/>
                 <w:lang w:val="el-GR"/>
               </w:rPr>
-              <w:t xml:space="preserve">Εθνικό &amp; Καποδιστριακο </w:t>
-            </w:r>
+              <w:t xml:space="preserve">Εθνικό &amp; </w:t>
+            </w:r>
+            <w:proofErr w:type="spellStart"/>
             <w:r>
               <w:rPr>
                 <w:rFonts w:ascii="Candara" w:hAnsi="Candara" w:cs="Arial"/>
@@ -196,8 +197,9 @@
                 <w:szCs w:val="18"/>
                 <w:lang w:val="el-GR"/>
               </w:rPr>
-              <w:t xml:space="preserve">Πανεπιστημιο </w:t>
-            </w:r>
+              <w:t>Καποδιστριακο</w:t>
+            </w:r>
+            <w:proofErr w:type="spellEnd"/>
             <w:r>
               <w:rPr>
                 <w:rFonts w:ascii="Candara" w:hAnsi="Candara" w:cs="Arial"/>
@@ -206,8 +208,42 @@
                 <w:szCs w:val="18"/>
                 <w:lang w:val="el-GR"/>
               </w:rPr>
+              <w:t xml:space="preserve"> </w:t>
+            </w:r>
+            <w:proofErr w:type="spellStart"/>
+            <w:r>
+              <w:rPr>
+                <w:rFonts w:ascii="Candara" w:hAnsi="Candara" w:cs="Arial"/>
+                <w:smallCaps/>
+                <w:sz w:val="18"/>
+                <w:szCs w:val="18"/>
+                <w:lang w:val="el-GR"/>
+              </w:rPr>
+              <w:t>Πανεπιστημιο</w:t>
+            </w:r>
+            <w:proofErr w:type="spellEnd"/>
+            <w:r>
+              <w:rPr>
+                <w:rFonts w:ascii="Candara" w:hAnsi="Candara" w:cs="Arial"/>
+                <w:smallCaps/>
+                <w:sz w:val="18"/>
+                <w:szCs w:val="18"/>
+                <w:lang w:val="el-GR"/>
+              </w:rPr>
+              <w:t xml:space="preserve"> </w:t>
+            </w:r>
+            <w:proofErr w:type="spellStart"/>
+            <w:r>
+              <w:rPr>
+                <w:rFonts w:ascii="Candara" w:hAnsi="Candara" w:cs="Arial"/>
+                <w:smallCaps/>
+                <w:sz w:val="18"/>
+                <w:szCs w:val="18"/>
+                <w:lang w:val="el-GR"/>
+              </w:rPr>
               <w:t>Αθηνων</w:t>
             </w:r>
+            <w:proofErr w:type="spellEnd"/>
           </w:p>
           <w:p>
             <w:pPr>
@@ -225,6 +261,7 @@
                 <w:lang w:val="el-GR"/>
               </w:rPr>
             </w:pPr>
+            <w:proofErr w:type="spellStart"/>
             <w:r>
               <w:rPr>
                 <w:rFonts w:ascii="Candara" w:hAnsi="Candara" w:cs="Arial"/>
@@ -233,8 +270,9 @@
                 <w:szCs w:val="18"/>
                 <w:lang w:val="el-GR"/>
               </w:rPr>
-              <w:t>Τμημα Πληροφορικησ</w:t>
-            </w:r>
+              <w:t>Τμημα</w:t>
+            </w:r>
+            <w:proofErr w:type="spellEnd"/>
             <w:r>
               <w:rPr>
                 <w:rFonts w:ascii="Candara" w:hAnsi="Candara" w:cs="Arial"/>
@@ -243,8 +281,42 @@
                 <w:szCs w:val="18"/>
                 <w:lang w:val="el-GR"/>
               </w:rPr>
-              <w:t xml:space="preserve"> &amp; Τηλεπικοινωνιων</w:t>
-            </w:r>
+              <w:t xml:space="preserve"> </w:t>
+            </w:r>
+            <w:proofErr w:type="spellStart"/>
+            <w:r>
+              <w:rPr>
+                <w:rFonts w:ascii="Candara" w:hAnsi="Candara" w:cs="Arial"/>
+                <w:smallCaps/>
+                <w:sz w:val="18"/>
+                <w:szCs w:val="18"/>
+                <w:lang w:val="el-GR"/>
+              </w:rPr>
+              <w:t>Πληροφορικησ</w:t>
+            </w:r>
+            <w:proofErr w:type="spellEnd"/>
+            <w:r>
+              <w:rPr>
+                <w:rFonts w:ascii="Candara" w:hAnsi="Candara" w:cs="Arial"/>
+                <w:smallCaps/>
+                <w:sz w:val="18"/>
+                <w:szCs w:val="18"/>
+                <w:lang w:val="el-GR"/>
+              </w:rPr>
+              <w:t xml:space="preserve"> &amp; </w:t>
+            </w:r>
+            <w:proofErr w:type="spellStart"/>
+            <w:r>
+              <w:rPr>
+                <w:rFonts w:ascii="Candara" w:hAnsi="Candara" w:cs="Arial"/>
+                <w:smallCaps/>
+                <w:sz w:val="18"/>
+                <w:szCs w:val="18"/>
+                <w:lang w:val="el-GR"/>
+              </w:rPr>
+              <w:t>Τηλεπικοινωνιων</w:t>
+            </w:r>
+            <w:proofErr w:type="spellEnd"/>
           </w:p>
           <w:p>
             <w:pPr>
@@ -263,6 +335,7 @@
                 <w:lang w:val="el-GR"/>
               </w:rPr>
             </w:pPr>
+            <w:proofErr w:type="spellStart"/>
             <w:r>
               <w:rPr>
                 <w:rFonts w:ascii="Candara" w:hAnsi="Candara" w:cs="Arial"/>
@@ -271,8 +344,20 @@
                 <w:szCs w:val="18"/>
                 <w:lang w:val="el-GR"/>
               </w:rPr>
-              <w:t xml:space="preserve">Μαθημα: </w:t>
-            </w:r>
+              <w:t>Μαθημα</w:t>
+            </w:r>
+            <w:proofErr w:type="spellEnd"/>
+            <w:r>
+              <w:rPr>
+                <w:rFonts w:ascii="Candara" w:hAnsi="Candara" w:cs="Arial"/>
+                <w:smallCaps/>
+                <w:sz w:val="18"/>
+                <w:szCs w:val="18"/>
+                <w:lang w:val="el-GR"/>
+              </w:rPr>
+              <w:t xml:space="preserve">: </w:t>
+            </w:r>
+            <w:proofErr w:type="spellStart"/>
             <w:r>
               <w:rPr>
                 <w:rFonts w:ascii="Candara" w:hAnsi="Candara" w:cs="Arial"/>
@@ -283,7 +368,46 @@
                 <w:szCs w:val="18"/>
                 <w:lang w:val="el-GR"/>
               </w:rPr>
-              <w:t xml:space="preserve">Αρχιτεκτονικη Υπολογιστων </w:t>
+              <w:t>Αρχιτεκτονικη</w:t>
+            </w:r>
+            <w:proofErr w:type="spellEnd"/>
+            <w:r>
+              <w:rPr>
+                <w:rFonts w:ascii="Candara" w:hAnsi="Candara" w:cs="Arial"/>
+                <w:b/>
+                <w:smallCaps/>
+                <w:color w:val="8A6A36"/>
+                <w:sz w:val="18"/>
+                <w:szCs w:val="18"/>
+                <w:lang w:val="el-GR"/>
+              </w:rPr>
+              <w:t xml:space="preserve"> </w:t>
+            </w:r>
+            <w:proofErr w:type="spellStart"/>
+            <w:r>
+              <w:rPr>
+                <w:rFonts w:ascii="Candara" w:hAnsi="Candara" w:cs="Arial"/>
+                <w:b/>
+                <w:smallCaps/>
+                <w:color w:val="8A6A36"/>
+                <w:sz w:val="18"/>
+                <w:szCs w:val="18"/>
+                <w:lang w:val="el-GR"/>
+              </w:rPr>
+              <w:t>Υπολογιστων</w:t>
+            </w:r>
+            <w:proofErr w:type="spellEnd"/>
+            <w:r>
+              <w:rPr>
+                <w:rFonts w:ascii="Candara" w:hAnsi="Candara" w:cs="Arial"/>
+                <w:b/>
+                <w:smallCaps/>
+                <w:color w:val="8A6A36"/>
+                <w:sz w:val="18"/>
+                <w:szCs w:val="18"/>
+                <w:lang w:val="el-GR"/>
+              </w:rPr>
+              <w:t xml:space="preserve"> </w:t>
             </w:r>
             <w:r>
               <w:rPr>
@@ -462,6 +586,7 @@
               </w:rPr>
               <w:tab/>
             </w:r>
+            <w:proofErr w:type="spellStart"/>
             <w:r>
               <w:rPr>
                 <w:rFonts w:ascii="Candara" w:hAnsi="Candara" w:cs="Arial"/>
@@ -496,7 +621,46 @@
                 <w:szCs w:val="18"/>
                 <w:lang w:val="el-GR"/>
               </w:rPr>
-              <w:t>κο Ετοσ 20</w:t>
+              <w:t>κο</w:t>
+            </w:r>
+            <w:proofErr w:type="spellEnd"/>
+            <w:r>
+              <w:rPr>
+                <w:rFonts w:ascii="Candara" w:hAnsi="Candara" w:cs="Arial"/>
+                <w:b/>
+                <w:smallCaps/>
+                <w:color w:val="8A6A36"/>
+                <w:sz w:val="18"/>
+                <w:szCs w:val="18"/>
+                <w:lang w:val="el-GR"/>
+              </w:rPr>
+              <w:t xml:space="preserve"> </w:t>
+            </w:r>
+            <w:proofErr w:type="spellStart"/>
+            <w:r>
+              <w:rPr>
+                <w:rFonts w:ascii="Candara" w:hAnsi="Candara" w:cs="Arial"/>
+                <w:b/>
+                <w:smallCaps/>
+                <w:color w:val="8A6A36"/>
+                <w:sz w:val="18"/>
+                <w:szCs w:val="18"/>
+                <w:lang w:val="el-GR"/>
+              </w:rPr>
+              <w:t>Ετοσ</w:t>
+            </w:r>
+            <w:proofErr w:type="spellEnd"/>
+            <w:r>
+              <w:rPr>
+                <w:rFonts w:ascii="Candara" w:hAnsi="Candara" w:cs="Arial"/>
+                <w:b/>
+                <w:smallCaps/>
+                <w:color w:val="8A6A36"/>
+                <w:sz w:val="18"/>
+                <w:szCs w:val="18"/>
+                <w:lang w:val="el-GR"/>
+              </w:rPr>
+              <w:t xml:space="preserve"> 20</w:t>
             </w:r>
             <w:r>
               <w:rPr>
@@ -585,8 +749,9 @@
                 <w:szCs w:val="18"/>
                 <w:lang w:val="el-GR"/>
               </w:rPr>
-              <w:t xml:space="preserve">(εκφωνηση) </w:t>
-            </w:r>
+              <w:t>(</w:t>
+            </w:r>
+            <w:proofErr w:type="spellStart"/>
             <w:r>
               <w:rPr>
                 <w:rFonts w:ascii="Candara" w:hAnsi="Candara" w:cs="Arial"/>
@@ -596,8 +761,9 @@
                 <w:szCs w:val="18"/>
                 <w:lang w:val="el-GR"/>
               </w:rPr>
-              <w:t>Πεμπτη</w:t>
-            </w:r>
+              <w:t>εκφωνηση</w:t>
+            </w:r>
+            <w:proofErr w:type="spellEnd"/>
             <w:r>
               <w:rPr>
                 <w:rFonts w:ascii="Candara" w:hAnsi="Candara" w:cs="Arial"/>
@@ -607,8 +773,9 @@
                 <w:szCs w:val="18"/>
                 <w:lang w:val="el-GR"/>
               </w:rPr>
-              <w:t xml:space="preserve"> </w:t>
-            </w:r>
+              <w:t xml:space="preserve">) </w:t>
+            </w:r>
+            <w:proofErr w:type="spellStart"/>
             <w:r>
               <w:rPr>
                 <w:rFonts w:ascii="Candara" w:hAnsi="Candara" w:cs="Arial"/>
@@ -618,8 +785,9 @@
                 <w:szCs w:val="18"/>
                 <w:lang w:val="el-GR"/>
               </w:rPr>
-              <w:t>25</w:t>
-            </w:r>
+              <w:t>Πεμπτη</w:t>
+            </w:r>
+            <w:proofErr w:type="spellEnd"/>
             <w:r>
               <w:rPr>
                 <w:rFonts w:ascii="Candara" w:hAnsi="Candara" w:cs="Arial"/>
@@ -640,8 +808,32 @@
                 <w:szCs w:val="18"/>
                 <w:lang w:val="el-GR"/>
               </w:rPr>
+              <w:t>25</w:t>
+            </w:r>
+            <w:r>
+              <w:rPr>
+                <w:rFonts w:ascii="Candara" w:hAnsi="Candara" w:cs="Arial"/>
+                <w:smallCaps/>
+                <w:color w:val="000000"/>
+                <w:sz w:val="18"/>
+                <w:szCs w:val="18"/>
+                <w:lang w:val="el-GR"/>
+              </w:rPr>
+              <w:t xml:space="preserve"> </w:t>
+            </w:r>
+            <w:proofErr w:type="spellStart"/>
+            <w:r>
+              <w:rPr>
+                <w:rFonts w:ascii="Candara" w:hAnsi="Candara" w:cs="Arial"/>
+                <w:smallCaps/>
+                <w:color w:val="000000"/>
+                <w:sz w:val="18"/>
+                <w:szCs w:val="18"/>
+                <w:lang w:val="el-GR"/>
+              </w:rPr>
               <w:t>Νοεμβριου</w:t>
             </w:r>
+            <w:proofErr w:type="spellEnd"/>
             <w:r>
               <w:rPr>
                 <w:rFonts w:ascii="Candara" w:hAnsi="Candara" w:cs="Arial"/>
@@ -702,8 +894,9 @@
                 <w:szCs w:val="18"/>
                 <w:lang w:val="el-GR"/>
               </w:rPr>
-              <w:t xml:space="preserve">(παραδοση στο </w:t>
-            </w:r>
+              <w:t>(</w:t>
+            </w:r>
+            <w:proofErr w:type="spellStart"/>
             <w:r>
               <w:rPr>
                 <w:rFonts w:ascii="Candara" w:hAnsi="Candara" w:cs="Arial"/>
@@ -711,9 +904,11 @@
                 <w:color w:val="000000"/>
                 <w:sz w:val="18"/>
                 <w:szCs w:val="18"/>
-              </w:rPr>
-              <w:t>eclass</w:t>
-            </w:r>
+                <w:lang w:val="el-GR"/>
+              </w:rPr>
+              <w:t>παραδοση</w:t>
+            </w:r>
+            <w:proofErr w:type="spellEnd"/>
             <w:r>
               <w:rPr>
                 <w:rFonts w:ascii="Candara" w:hAnsi="Candara" w:cs="Arial"/>
@@ -723,8 +918,54 @@
                 <w:szCs w:val="18"/>
                 <w:lang w:val="el-GR"/>
               </w:rPr>
-              <w:t xml:space="preserve"> μεχρι) </w:t>
-            </w:r>
+              <w:t xml:space="preserve"> στο </w:t>
+            </w:r>
+            <w:r>
+              <w:rPr>
+                <w:rFonts w:ascii="Candara" w:hAnsi="Candara" w:cs="Arial"/>
+                <w:smallCaps/>
+                <w:color w:val="000000"/>
+                <w:sz w:val="18"/>
+                <w:szCs w:val="18"/>
+              </w:rPr>
+              <w:t>eclass</w:t>
+            </w:r>
+            <w:r>
+              <w:rPr>
+                <w:rFonts w:ascii="Candara" w:hAnsi="Candara" w:cs="Arial"/>
+                <w:smallCaps/>
+                <w:color w:val="000000"/>
+                <w:sz w:val="18"/>
+                <w:szCs w:val="18"/>
+                <w:lang w:val="el-GR"/>
+              </w:rPr>
+              <w:t xml:space="preserve"> </w:t>
+            </w:r>
+            <w:proofErr w:type="spellStart"/>
+            <w:r>
+              <w:rPr>
+                <w:rFonts w:ascii="Candara" w:hAnsi="Candara" w:cs="Arial"/>
+                <w:smallCaps/>
+                <w:color w:val="000000"/>
+                <w:sz w:val="18"/>
+                <w:szCs w:val="18"/>
+                <w:lang w:val="el-GR"/>
+              </w:rPr>
+              <w:t>μεχρι</w:t>
+            </w:r>
+            <w:proofErr w:type="spellEnd"/>
+            <w:r>
+              <w:rPr>
+                <w:rFonts w:ascii="Candara" w:hAnsi="Candara" w:cs="Arial"/>
+                <w:smallCaps/>
+                <w:color w:val="000000"/>
+                <w:sz w:val="18"/>
+                <w:szCs w:val="18"/>
+                <w:lang w:val="el-GR"/>
+              </w:rPr>
+              <w:t xml:space="preserve">) </w:t>
+            </w:r>
+            <w:proofErr w:type="spellStart"/>
             <w:r>
               <w:rPr>
                 <w:rFonts w:ascii="Candara" w:hAnsi="Candara" w:cs="Arial"/>
@@ -737,6 +978,7 @@
               </w:rPr>
               <w:t>Παρασκευη</w:t>
             </w:r>
+            <w:proofErr w:type="spellEnd"/>
             <w:r>
               <w:rPr>
                 <w:rFonts w:ascii="Candara" w:hAnsi="Candara" w:cs="Arial"/>
@@ -785,6 +1027,7 @@
               </w:rPr>
               <w:t xml:space="preserve"> </w:t>
             </w:r>
+            <w:proofErr w:type="spellStart"/>
             <w:r>
               <w:rPr>
                 <w:rFonts w:ascii="Candara" w:hAnsi="Candara" w:cs="Arial"/>
@@ -797,6 +1040,7 @@
               </w:rPr>
               <w:t>Δεκεμβριου</w:t>
             </w:r>
+            <w:proofErr w:type="spellEnd"/>
             <w:r>
               <w:rPr>
                 <w:rFonts w:ascii="Candara" w:hAnsi="Candara" w:cs="Arial"/>
@@ -1805,6 +2049,7 @@
         </w:rPr>
         <w:t xml:space="preserve"> ή </w:t>
       </w:r>
+      <w:proofErr w:type="spellStart"/>
       <w:r>
         <w:rPr>
           <w:rFonts w:ascii="Candara" w:hAnsi="Candara"/>
@@ -1813,6 +2058,7 @@
         </w:rPr>
         <w:t>rar</w:t>
       </w:r>
+      <w:proofErr w:type="spellEnd"/>
       <w:r>
         <w:rPr>
           <w:rFonts w:ascii="Candara" w:hAnsi="Candara"/>
@@ -2314,12 +2560,14 @@
         </w:rPr>
         <w:t>Για κάθε τριάδα διαδοχικών αριθμών, το πρόγραμμα πρέπει να υπολογίζει τον μέγιστο κοινό διαιρέτη (</w:t>
       </w:r>
+      <w:proofErr w:type="spellStart"/>
       <w:r>
         <w:rPr>
           <w:rFonts w:ascii="Candara" w:hAnsi="Candara"/>
         </w:rPr>
         <w:t>gcd</w:t>
       </w:r>
+      <w:proofErr w:type="spellEnd"/>
       <w:r>
         <w:rPr>
           <w:rFonts w:ascii="Candara" w:hAnsi="Candara"/>
@@ -2388,12 +2636,14 @@
         </w:rPr>
         <w:t xml:space="preserve">πινάκων </w:t>
       </w:r>
+      <w:proofErr w:type="spellStart"/>
       <w:r>
         <w:rPr>
           <w:rFonts w:ascii="Candara" w:hAnsi="Candara"/>
         </w:rPr>
         <w:t>gcd</w:t>
       </w:r>
+      <w:proofErr w:type="spellEnd"/>
       <w:r>
         <w:rPr>
           <w:rFonts w:ascii="Candara" w:hAnsi="Candara"/>
@@ -2458,7 +2708,23 @@
           <w:rFonts w:ascii="Candara" w:hAnsi="Candara"/>
           <w:lang w:val="el-GR"/>
         </w:rPr>
-        <w:t xml:space="preserve">λάβετε υπ’ όψιν σας </w:t>
+        <w:t xml:space="preserve">λάβετε υπ’ </w:t>
+      </w:r>
+      <w:proofErr w:type="spellStart"/>
+      <w:r>
+        <w:rPr>
+          <w:rFonts w:ascii="Candara" w:hAnsi="Candara"/>
+          <w:lang w:val="el-GR"/>
+        </w:rPr>
+        <w:t>όψιν</w:t>
+      </w:r>
+      <w:proofErr w:type="spellEnd"/>
+      <w:r>
+        <w:rPr>
+          <w:rFonts w:ascii="Candara" w:hAnsi="Candara"/>
+          <w:lang w:val="el-GR"/>
+        </w:rPr>
+        <w:t xml:space="preserve"> σας </w:t>
       </w:r>
       <w:r>
         <w:rPr>
@@ -5401,6 +5667,66 @@
         </w:rPr>
         <w:t>Εναλλακτικά, για λόγους πρακτικότητας, έχουμε ετοιμάσει και τα κατάλληλα αρχεία κώδικα για τις παραπάνω δύο περιπτώσεις, τα οποία μπορείτε να βρείτε στον υποφάκελο “Other Implementations”.</w:t>
       </w:r>
+      <w:r>
+        <w:rPr>
+          <w:rFonts w:ascii="Candara" w:hAnsi="Candara"/>
+          <w:lang w:val="el-GR"/>
+        </w:rPr>
+        <w:t xml:space="preserve"> </w:t>
+      </w:r>
+      <w:r>
+        <w:rPr>
+          <w:rFonts w:ascii="Candara" w:hAnsi="Candara"/>
+          <w:u w:val="single"/>
+          <w:lang w:val="el-GR"/>
+        </w:rPr>
+        <w:t xml:space="preserve">Ο κώδικάς μας έχει δοκιμαστεί στην έκδοση 12.9 </w:t>
+      </w:r>
+      <w:r>
+        <w:rPr>
+          <w:rFonts w:ascii="Candara" w:hAnsi="Candara"/>
+          <w:u w:val="single"/>
+        </w:rPr>
+        <w:t>v</w:t>
+      </w:r>
+      <w:r>
+        <w:rPr>
+          <w:rFonts w:ascii="Candara" w:hAnsi="Candara"/>
+          <w:u w:val="single"/>
+          <w:lang w:val="el-GR"/>
+        </w:rPr>
+        <w:t xml:space="preserve">0.5 του </w:t>
+      </w:r>
+      <w:r>
+        <w:rPr>
+          <w:rFonts w:ascii="Candara" w:hAnsi="Candara"/>
+          <w:u w:val="single"/>
+        </w:rPr>
+        <w:t>QtMips</w:t>
+      </w:r>
+      <w:r>
+        <w:rPr>
+          <w:rFonts w:ascii="Candara" w:hAnsi="Candara"/>
+          <w:u w:val="single"/>
+          <w:lang w:val="el-GR"/>
+        </w:rPr>
+        <w:t xml:space="preserve"> από το </w:t>
+      </w:r>
+      <w:r>
+        <w:rPr>
+          <w:rFonts w:ascii="Candara" w:hAnsi="Candara"/>
+          <w:u w:val="single"/>
+        </w:rPr>
+        <w:t>eclass</w:t>
+      </w:r>
+      <w:r>
+        <w:rPr>
+          <w:rFonts w:ascii="Candara" w:hAnsi="Candara"/>
+          <w:u w:val="single"/>
+          <w:lang w:val="el-GR"/>
+        </w:rPr>
+        <w:t>.</w:t>
+      </w:r>
     </w:p>
     <w:p>
       <w:pPr>
@@ -11232,6 +11558,7 @@
           <w:rFonts w:ascii="Candara" w:hAnsi="Candara"/>
           <w:b/>
           <w:bCs/>
+          <w:lang w:val="el-GR"/>
         </w:rPr>
       </w:pPr>
     </w:p>

</xml_diff>